<commit_message>
Deleted old project AGAIN and added updates to the word document regarding the ribbon and adding adding.
</commit_message>
<xml_diff>
--- a/CategorieB.docx
+++ b/CategorieB.docx
@@ -558,8 +558,6 @@
           </wp:inline>
         </w:drawing>
       </w:r>
-      <w:bookmarkStart w:id="0" w:name="_GoBack"/>
-      <w:bookmarkEnd w:id="0"/>
     </w:p>
     <w:p>
       <w:pPr>
@@ -781,7 +779,20 @@
         <w:rPr>
           <w:lang w:val="en-US"/>
         </w:rPr>
-        <w:t>Select Windows Forms Application (Box a)</w:t>
+        <w:t>Select Windows Forms Application (</w:t>
+      </w:r>
+      <w:r>
+        <w:rPr>
+          <w:color w:val="FF0000"/>
+          <w:lang w:val="en-US"/>
+        </w:rPr>
+        <w:t>Box a</w:t>
+      </w:r>
+      <w:r>
+        <w:rPr>
+          <w:lang w:val="en-US"/>
+        </w:rPr>
+        <w:t>)</w:t>
       </w:r>
     </w:p>
     <w:p>
@@ -799,7 +810,32 @@
         <w:rPr>
           <w:lang w:val="en-US"/>
         </w:rPr>
-        <w:t>Fill in a name, this will be your project name (Box b)</w:t>
+        <w:t>Fill in a name, this will be your project name</w:t>
+      </w:r>
+      <w:r>
+        <w:rPr>
+          <w:lang w:val="en-US"/>
+        </w:rPr>
+        <w:t>, we use KDG for this example.</w:t>
+      </w:r>
+      <w:r>
+        <w:rPr>
+          <w:lang w:val="en-US"/>
+        </w:rPr>
+        <w:t xml:space="preserve"> (</w:t>
+      </w:r>
+      <w:r>
+        <w:rPr>
+          <w:color w:val="5B9BD5" w:themeColor="accent1"/>
+          <w:lang w:val="en-US"/>
+        </w:rPr>
+        <w:t>Box b</w:t>
+      </w:r>
+      <w:r>
+        <w:rPr>
+          <w:lang w:val="en-US"/>
+        </w:rPr>
+        <w:t>)</w:t>
       </w:r>
     </w:p>
     <w:p>
@@ -817,7 +853,20 @@
         <w:rPr>
           <w:lang w:val="en-US"/>
         </w:rPr>
-        <w:t>Select where to save the project (Box c)</w:t>
+        <w:t>Select where to save the project (</w:t>
+      </w:r>
+      <w:r>
+        <w:rPr>
+          <w:color w:val="70AD47" w:themeColor="accent6"/>
+          <w:lang w:val="en-US"/>
+        </w:rPr>
+        <w:t>Box c</w:t>
+      </w:r>
+      <w:r>
+        <w:rPr>
+          <w:lang w:val="en-US"/>
+        </w:rPr>
+        <w:t>)</w:t>
       </w:r>
     </w:p>
     <w:p>
@@ -835,7 +884,46 @@
         <w:rPr>
           <w:lang w:val="en-US"/>
         </w:rPr>
-        <w:t>Fill in the solution name, this will hold your projects (Box d)</w:t>
+        <w:t>Fill in the solution name, this will hold your projects</w:t>
+      </w:r>
+      <w:r>
+        <w:rPr>
+          <w:lang w:val="en-US"/>
+        </w:rPr>
+        <w:t>, we use Category B for this example</w:t>
+      </w:r>
+      <w:r>
+        <w:rPr>
+          <w:lang w:val="en-US"/>
+        </w:rPr>
+        <w:t xml:space="preserve"> </w:t>
+      </w:r>
+    </w:p>
+    <w:p>
+      <w:pPr>
+        <w:pStyle w:val="ListParagraph"/>
+        <w:rPr>
+          <w:lang w:val="en-US"/>
+        </w:rPr>
+      </w:pPr>
+      <w:r>
+        <w:rPr>
+          <w:lang w:val="en-US"/>
+        </w:rPr>
+        <w:t>(</w:t>
+      </w:r>
+      <w:r>
+        <w:rPr>
+          <w:color w:val="ED7D31" w:themeColor="accent2"/>
+          <w:lang w:val="en-US"/>
+        </w:rPr>
+        <w:t>Box d</w:t>
+      </w:r>
+      <w:r>
+        <w:rPr>
+          <w:lang w:val="en-US"/>
+        </w:rPr>
+        <w:t>)</w:t>
       </w:r>
     </w:p>
     <w:p>
@@ -852,13 +940,128 @@
         <mc:AlternateContent>
           <mc:Choice Requires="wps">
             <w:drawing>
-              <wp:anchor distT="0" distB="0" distL="114300" distR="114300" simplePos="0" relativeHeight="251663360" behindDoc="0" locked="0" layoutInCell="1" allowOverlap="1" wp14:anchorId="280BF4FD" wp14:editId="6DC26221">
+              <wp:anchor distT="0" distB="0" distL="114300" distR="114300" simplePos="0" relativeHeight="251661312" behindDoc="0" locked="0" layoutInCell="1" allowOverlap="1" wp14:anchorId="1DE956F7" wp14:editId="1BBA0D7C">
+                <wp:simplePos x="0" y="0"/>
+                <wp:positionH relativeFrom="margin">
+                  <wp:posOffset>2457450</wp:posOffset>
+                </wp:positionH>
+                <wp:positionV relativeFrom="paragraph">
+                  <wp:posOffset>2823845</wp:posOffset>
+                </wp:positionV>
+                <wp:extent cx="845820" cy="259080"/>
+                <wp:effectExtent l="0" t="0" r="0" b="7620"/>
+                <wp:wrapNone/>
+                <wp:docPr id="7" name="Text Box 7"/>
+                <wp:cNvGraphicFramePr/>
+                <a:graphic xmlns:a="http://schemas.openxmlformats.org/drawingml/2006/main">
+                  <a:graphicData uri="http://schemas.microsoft.com/office/word/2010/wordprocessingShape">
+                    <wps:wsp>
+                      <wps:cNvSpPr txBox="1"/>
+                      <wps:spPr>
+                        <a:xfrm>
+                          <a:off x="0" y="0"/>
+                          <a:ext cx="845820" cy="259080"/>
+                        </a:xfrm>
+                        <a:prstGeom prst="rect">
+                          <a:avLst/>
+                        </a:prstGeom>
+                        <a:noFill/>
+                        <a:ln w="6350">
+                          <a:noFill/>
+                        </a:ln>
+                        <a:effectLst/>
+                      </wps:spPr>
+                      <wps:style>
+                        <a:lnRef idx="0">
+                          <a:schemeClr val="accent1"/>
+                        </a:lnRef>
+                        <a:fillRef idx="0">
+                          <a:schemeClr val="accent1"/>
+                        </a:fillRef>
+                        <a:effectRef idx="0">
+                          <a:schemeClr val="accent1"/>
+                        </a:effectRef>
+                        <a:fontRef idx="minor">
+                          <a:schemeClr val="dk1"/>
+                        </a:fontRef>
+                      </wps:style>
+                      <wps:txbx>
+                        <w:txbxContent>
+                          <w:p>
+                            <w:pPr>
+                              <w:rPr>
+                                <w:color w:val="00B0F0"/>
+                              </w:rPr>
+                            </w:pPr>
+                            <w:r>
+                              <w:rPr>
+                                <w:color w:val="00B0F0"/>
+                              </w:rPr>
+                              <w:t>Box B</w:t>
+                            </w:r>
+                          </w:p>
+                        </w:txbxContent>
+                      </wps:txbx>
+                      <wps:bodyPr rot="0" spcFirstLastPara="0" vertOverflow="overflow" horzOverflow="overflow" vert="horz" wrap="square" lIns="91440" tIns="45720" rIns="91440" bIns="45720" numCol="1" spcCol="0" rtlCol="0" fromWordArt="0" anchor="t" anchorCtr="0" forceAA="0" compatLnSpc="1">
+                        <a:prstTxWarp prst="textNoShape">
+                          <a:avLst/>
+                        </a:prstTxWarp>
+                        <a:noAutofit/>
+                      </wps:bodyPr>
+                    </wps:wsp>
+                  </a:graphicData>
+                </a:graphic>
+                <wp14:sizeRelV relativeFrom="margin">
+                  <wp14:pctHeight>0</wp14:pctHeight>
+                </wp14:sizeRelV>
+              </wp:anchor>
+            </w:drawing>
+          </mc:Choice>
+          <mc:Fallback>
+            <w:pict>
+              <v:shapetype w14:anchorId="1DE956F7" id="_x0000_t202" coordsize="21600,21600" o:spt="202" path="m,l,21600r21600,l21600,xe">
+                <v:stroke joinstyle="miter"/>
+                <v:path gradientshapeok="t" o:connecttype="rect"/>
+              </v:shapetype>
+              <v:shape id="Text Box 7" o:spid="_x0000_s1026" type="#_x0000_t202" style="position:absolute;margin-left:193.5pt;margin-top:222.35pt;width:66.6pt;height:20.4pt;z-index:251661312;visibility:visible;mso-wrap-style:square;mso-height-percent:0;mso-wrap-distance-left:9pt;mso-wrap-distance-top:0;mso-wrap-distance-right:9pt;mso-wrap-distance-bottom:0;mso-position-horizontal:absolute;mso-position-horizontal-relative:margin;mso-position-vertical:absolute;mso-position-vertical-relative:text;mso-height-percent:0;mso-height-relative:margin;v-text-anchor:top" o:gfxdata="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" filled="f" stroked="f" strokeweight=".5pt">
+                <v:textbox>
+                  <w:txbxContent>
+                    <w:p>
+                      <w:pPr>
+                        <w:rPr>
+                          <w:color w:val="00B0F0"/>
+                        </w:rPr>
+                      </w:pPr>
+                      <w:r>
+                        <w:rPr>
+                          <w:color w:val="00B0F0"/>
+                        </w:rPr>
+                        <w:t>Box B</w:t>
+                      </w:r>
+                    </w:p>
+                  </w:txbxContent>
+                </v:textbox>
+                <w10:wrap anchorx="margin"/>
+              </v:shape>
+            </w:pict>
+          </mc:Fallback>
+        </mc:AlternateContent>
+      </w:r>
+      <w:r>
+        <w:rPr>
+          <w:noProof/>
+          <w:lang w:eastAsia="nl-BE"/>
+        </w:rPr>
+        <mc:AlternateContent>
+          <mc:Choice Requires="wps">
+            <w:drawing>
+              <wp:anchor distT="0" distB="0" distL="114300" distR="114300" simplePos="0" relativeHeight="251663360" behindDoc="0" locked="0" layoutInCell="1" allowOverlap="1" wp14:anchorId="0B72CF8D" wp14:editId="4E910992">
                 <wp:simplePos x="0" y="0"/>
                 <wp:positionH relativeFrom="column">
                   <wp:posOffset>3291205</wp:posOffset>
                 </wp:positionH>
                 <wp:positionV relativeFrom="paragraph">
-                  <wp:posOffset>3212465</wp:posOffset>
+                  <wp:posOffset>2991485</wp:posOffset>
                 </wp:positionV>
                 <wp:extent cx="845820" cy="259080"/>
                 <wp:effectExtent l="0" t="0" r="0" b="7620"/>
@@ -931,11 +1134,7 @@
           </mc:Choice>
           <mc:Fallback>
             <w:pict>
-              <v:shapetype w14:anchorId="280BF4FD" id="_x0000_t202" coordsize="21600,21600" o:spt="202" path="m,l,21600r21600,l21600,xe">
-                <v:stroke joinstyle="miter"/>
-                <v:path gradientshapeok="t" o:connecttype="rect"/>
-              </v:shapetype>
-              <v:shape id="Text Box 8" o:spid="_x0000_s1026" type="#_x0000_t202" style="position:absolute;margin-left:259.15pt;margin-top:252.95pt;width:66.6pt;height:20.4pt;z-index:251663360;visibility:visible;mso-wrap-style:square;mso-height-percent:0;mso-wrap-distance-left:9pt;mso-wrap-distance-top:0;mso-wrap-distance-right:9pt;mso-wrap-distance-bottom:0;mso-position-horizontal:absolute;mso-position-horizontal-relative:text;mso-position-vertical:absolute;mso-position-vertical-relative:text;mso-height-percent:0;mso-height-relative:margin;v-text-anchor:top" o:gfxdata="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" filled="f" stroked="f" strokeweight=".5pt">
+              <v:shape w14:anchorId="0B72CF8D" id="Text Box 8" o:spid="_x0000_s1027" type="#_x0000_t202" style="position:absolute;margin-left:259.15pt;margin-top:235.55pt;width:66.6pt;height:20.4pt;z-index:251663360;visibility:visible;mso-wrap-style:square;mso-height-percent:0;mso-wrap-distance-left:9pt;mso-wrap-distance-top:0;mso-wrap-distance-right:9pt;mso-wrap-distance-bottom:0;mso-position-horizontal:absolute;mso-position-horizontal-relative:text;mso-position-vertical:absolute;mso-position-vertical-relative:text;mso-height-percent:0;mso-height-relative:margin;v-text-anchor:top" o:gfxdata="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" filled="f" stroked="f" strokeweight=".5pt">
                 <v:textbox>
                   <w:txbxContent>
                     <w:p>
@@ -966,13 +1165,13 @@
         <mc:AlternateContent>
           <mc:Choice Requires="wps">
             <w:drawing>
-              <wp:anchor distT="0" distB="0" distL="114300" distR="114300" simplePos="0" relativeHeight="251665408" behindDoc="0" locked="0" layoutInCell="1" allowOverlap="1" wp14:anchorId="637A6745" wp14:editId="69D8BE72">
+              <wp:anchor distT="0" distB="0" distL="114300" distR="114300" simplePos="0" relativeHeight="251665408" behindDoc="0" locked="0" layoutInCell="1" allowOverlap="1" wp14:anchorId="2D290C78" wp14:editId="1AD016B0">
                 <wp:simplePos x="0" y="0"/>
                 <wp:positionH relativeFrom="column">
                   <wp:posOffset>2529205</wp:posOffset>
                 </wp:positionH>
                 <wp:positionV relativeFrom="paragraph">
-                  <wp:posOffset>3364865</wp:posOffset>
+                  <wp:posOffset>3281045</wp:posOffset>
                 </wp:positionV>
                 <wp:extent cx="845820" cy="259080"/>
                 <wp:effectExtent l="0" t="0" r="0" b="7620"/>
@@ -1045,7 +1244,7 @@
           </mc:Choice>
           <mc:Fallback>
             <w:pict>
-              <v:shape w14:anchorId="637A6745" id="Text Box 9" o:spid="_x0000_s1027" type="#_x0000_t202" style="position:absolute;margin-left:199.15pt;margin-top:264.95pt;width:66.6pt;height:20.4pt;z-index:251665408;visibility:visible;mso-wrap-style:square;mso-height-percent:0;mso-wrap-distance-left:9pt;mso-wrap-distance-top:0;mso-wrap-distance-right:9pt;mso-wrap-distance-bottom:0;mso-position-horizontal:absolute;mso-position-horizontal-relative:text;mso-position-vertical:absolute;mso-position-vertical-relative:text;mso-height-percent:0;mso-height-relative:margin;v-text-anchor:top" o:gfxdata="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" filled="f" stroked="f" strokeweight=".5pt">
+              <v:shape w14:anchorId="2D290C78" id="Text Box 9" o:spid="_x0000_s1028" type="#_x0000_t202" style="position:absolute;margin-left:199.15pt;margin-top:258.35pt;width:66.6pt;height:20.4pt;z-index:251665408;visibility:visible;mso-wrap-style:square;mso-height-percent:0;mso-wrap-distance-left:9pt;mso-wrap-distance-top:0;mso-wrap-distance-right:9pt;mso-wrap-distance-bottom:0;mso-position-horizontal:absolute;mso-position-horizontal-relative:text;mso-position-vertical:absolute;mso-position-vertical-relative:text;mso-height-percent:0;mso-height-relative:margin;v-text-anchor:top" o:gfxdata="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" filled="f" stroked="f" strokeweight=".5pt">
                 <v:textbox>
                   <w:txbxContent>
                     <w:p>
@@ -1063,117 +1262,6 @@
                     </w:p>
                   </w:txbxContent>
                 </v:textbox>
-              </v:shape>
-            </w:pict>
-          </mc:Fallback>
-        </mc:AlternateContent>
-      </w:r>
-      <w:r>
-        <w:rPr>
-          <w:noProof/>
-          <w:lang w:eastAsia="nl-BE"/>
-        </w:rPr>
-        <mc:AlternateContent>
-          <mc:Choice Requires="wps">
-            <w:drawing>
-              <wp:anchor distT="0" distB="0" distL="114300" distR="114300" simplePos="0" relativeHeight="251661312" behindDoc="0" locked="0" layoutInCell="1" allowOverlap="1" wp14:anchorId="5152004E" wp14:editId="51E289E0">
-                <wp:simplePos x="0" y="0"/>
-                <wp:positionH relativeFrom="margin">
-                  <wp:align>center</wp:align>
-                </wp:positionH>
-                <wp:positionV relativeFrom="paragraph">
-                  <wp:posOffset>3060065</wp:posOffset>
-                </wp:positionV>
-                <wp:extent cx="845820" cy="259080"/>
-                <wp:effectExtent l="0" t="0" r="0" b="7620"/>
-                <wp:wrapNone/>
-                <wp:docPr id="7" name="Text Box 7"/>
-                <wp:cNvGraphicFramePr/>
-                <a:graphic xmlns:a="http://schemas.openxmlformats.org/drawingml/2006/main">
-                  <a:graphicData uri="http://schemas.microsoft.com/office/word/2010/wordprocessingShape">
-                    <wps:wsp>
-                      <wps:cNvSpPr txBox="1"/>
-                      <wps:spPr>
-                        <a:xfrm>
-                          <a:off x="0" y="0"/>
-                          <a:ext cx="845820" cy="259080"/>
-                        </a:xfrm>
-                        <a:prstGeom prst="rect">
-                          <a:avLst/>
-                        </a:prstGeom>
-                        <a:noFill/>
-                        <a:ln w="6350">
-                          <a:noFill/>
-                        </a:ln>
-                        <a:effectLst/>
-                      </wps:spPr>
-                      <wps:style>
-                        <a:lnRef idx="0">
-                          <a:schemeClr val="accent1"/>
-                        </a:lnRef>
-                        <a:fillRef idx="0">
-                          <a:schemeClr val="accent1"/>
-                        </a:fillRef>
-                        <a:effectRef idx="0">
-                          <a:schemeClr val="accent1"/>
-                        </a:effectRef>
-                        <a:fontRef idx="minor">
-                          <a:schemeClr val="dk1"/>
-                        </a:fontRef>
-                      </wps:style>
-                      <wps:txbx>
-                        <w:txbxContent>
-                          <w:p>
-                            <w:pPr>
-                              <w:rPr>
-                                <w:color w:val="00B0F0"/>
-                              </w:rPr>
-                            </w:pPr>
-                            <w:r>
-                              <w:rPr>
-                                <w:color w:val="00B0F0"/>
-                              </w:rPr>
-                              <w:t>Box B</w:t>
-                            </w:r>
-                          </w:p>
-                        </w:txbxContent>
-                      </wps:txbx>
-                      <wps:bodyPr rot="0" spcFirstLastPara="0" vertOverflow="overflow" horzOverflow="overflow" vert="horz" wrap="square" lIns="91440" tIns="45720" rIns="91440" bIns="45720" numCol="1" spcCol="0" rtlCol="0" fromWordArt="0" anchor="t" anchorCtr="0" forceAA="0" compatLnSpc="1">
-                        <a:prstTxWarp prst="textNoShape">
-                          <a:avLst/>
-                        </a:prstTxWarp>
-                        <a:noAutofit/>
-                      </wps:bodyPr>
-                    </wps:wsp>
-                  </a:graphicData>
-                </a:graphic>
-                <wp14:sizeRelV relativeFrom="margin">
-                  <wp14:pctHeight>0</wp14:pctHeight>
-                </wp14:sizeRelV>
-              </wp:anchor>
-            </w:drawing>
-          </mc:Choice>
-          <mc:Fallback>
-            <w:pict>
-              <v:shape w14:anchorId="5152004E" id="Text Box 7" o:spid="_x0000_s1028" type="#_x0000_t202" style="position:absolute;margin-left:0;margin-top:240.95pt;width:66.6pt;height:20.4pt;z-index:251661312;visibility:visible;mso-wrap-style:square;mso-height-percent:0;mso-wrap-distance-left:9pt;mso-wrap-distance-top:0;mso-wrap-distance-right:9pt;mso-wrap-distance-bottom:0;mso-position-horizontal:center;mso-position-horizontal-relative:margin;mso-position-vertical:absolute;mso-position-vertical-relative:text;mso-height-percent:0;mso-height-relative:margin;v-text-anchor:top" o:gfxdata="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" filled="f" stroked="f" strokeweight=".5pt">
-                <v:textbox>
-                  <w:txbxContent>
-                    <w:p>
-                      <w:pPr>
-                        <w:rPr>
-                          <w:color w:val="00B0F0"/>
-                        </w:rPr>
-                      </w:pPr>
-                      <w:r>
-                        <w:rPr>
-                          <w:color w:val="00B0F0"/>
-                        </w:rPr>
-                        <w:t>Box B</w:t>
-                      </w:r>
-                    </w:p>
-                  </w:txbxContent>
-                </v:textbox>
-                <w10:wrap anchorx="margin"/>
               </v:shape>
             </w:pict>
           </mc:Fallback>
@@ -1295,10 +1383,10 @@
           <w:lang w:eastAsia="nl-BE"/>
         </w:rPr>
         <w:drawing>
-          <wp:inline distT="0" distB="0" distL="0" distR="0" wp14:anchorId="77D8D406" wp14:editId="1ED1858B">
-            <wp:extent cx="5760720" cy="3980180"/>
-            <wp:effectExtent l="0" t="0" r="0" b="1270"/>
-            <wp:docPr id="4" name="Picture 4"/>
+          <wp:inline distT="0" distB="0" distL="0" distR="0" wp14:anchorId="202F0276" wp14:editId="67C6B2E3">
+            <wp:extent cx="5617345" cy="3881120"/>
+            <wp:effectExtent l="0" t="0" r="2540" b="5080"/>
+            <wp:docPr id="20" name="Picture 20"/>
             <wp:cNvGraphicFramePr>
               <a:graphicFrameLocks xmlns:a="http://schemas.openxmlformats.org/drawingml/2006/main" noChangeAspect="1"/>
             </wp:cNvGraphicFramePr>
@@ -1318,7 +1406,7 @@
                   <pic:spPr>
                     <a:xfrm>
                       <a:off x="0" y="0"/>
-                      <a:ext cx="5760720" cy="3980180"/>
+                      <a:ext cx="5618377" cy="3881833"/>
                     </a:xfrm>
                     <a:prstGeom prst="rect">
                       <a:avLst/>
@@ -1362,10 +1450,10 @@
           <w:lang w:eastAsia="nl-BE"/>
         </w:rPr>
         <w:drawing>
-          <wp:inline distT="0" distB="0" distL="0" distR="0" wp14:anchorId="602CEAEC" wp14:editId="7264512D">
+          <wp:inline distT="0" distB="0" distL="0" distR="0" wp14:anchorId="140A87EF" wp14:editId="5F911C14">
             <wp:extent cx="5760720" cy="3096260"/>
             <wp:effectExtent l="0" t="0" r="0" b="8890"/>
-            <wp:docPr id="10" name="Picture 10"/>
+            <wp:docPr id="21" name="Picture 21"/>
             <wp:cNvGraphicFramePr>
               <a:graphicFrameLocks xmlns:a="http://schemas.openxmlformats.org/drawingml/2006/main" noChangeAspect="1"/>
             </wp:cNvGraphicFramePr>
@@ -1413,7 +1501,7 @@
         <w:rPr>
           <w:lang w:val="en-US"/>
         </w:rPr>
-        <w:t>In the solution explorer, right click and press add reference</w:t>
+        <w:t>After pressing Ok, you will see this in the solution explorer.</w:t>
       </w:r>
     </w:p>
     <w:p>
@@ -1428,10 +1516,10 @@
           <w:lang w:eastAsia="nl-BE"/>
         </w:rPr>
         <w:drawing>
-          <wp:inline distT="0" distB="0" distL="0" distR="0" wp14:anchorId="4E444116" wp14:editId="6AAED05E">
-            <wp:extent cx="3520745" cy="2278577"/>
-            <wp:effectExtent l="0" t="0" r="3810" b="7620"/>
-            <wp:docPr id="11" name="Picture 11"/>
+          <wp:inline distT="0" distB="0" distL="0" distR="0" wp14:anchorId="23C2737E" wp14:editId="5189D5F0">
+            <wp:extent cx="3444538" cy="4397121"/>
+            <wp:effectExtent l="0" t="0" r="3810" b="3810"/>
+            <wp:docPr id="22" name="Picture 22"/>
             <wp:cNvGraphicFramePr>
               <a:graphicFrameLocks xmlns:a="http://schemas.openxmlformats.org/drawingml/2006/main" noChangeAspect="1"/>
             </wp:cNvGraphicFramePr>
@@ -1451,7 +1539,7 @@
                   <pic:spPr>
                     <a:xfrm>
                       <a:off x="0" y="0"/>
-                      <a:ext cx="3520745" cy="2278577"/>
+                      <a:ext cx="3444538" cy="4397121"/>
                     </a:xfrm>
                     <a:prstGeom prst="rect">
                       <a:avLst/>
@@ -1466,10 +1554,42 @@
     </w:p>
     <w:p>
       <w:pPr>
+        <w:rPr>
+          <w:rFonts w:asciiTheme="majorHAnsi" w:eastAsiaTheme="majorEastAsia" w:hAnsiTheme="majorHAnsi" w:cstheme="majorBidi"/>
+          <w:color w:val="2E74B5" w:themeColor="accent1" w:themeShade="BF"/>
+          <w:sz w:val="26"/>
+          <w:szCs w:val="26"/>
+          <w:lang w:val="en-US"/>
+        </w:rPr>
+      </w:pPr>
+      <w:r>
+        <w:rPr>
+          <w:lang w:val="en-US"/>
+        </w:rPr>
+        <w:br w:type="page"/>
+      </w:r>
+    </w:p>
+    <w:p>
+      <w:pPr>
+        <w:pStyle w:val="Heading2"/>
+        <w:rPr>
+          <w:lang w:val="en-US"/>
+        </w:rPr>
+      </w:pPr>
+      <w:r>
+        <w:rPr>
+          <w:lang w:val="en-US"/>
+        </w:rPr>
+        <w:lastRenderedPageBreak/>
+        <w:t>Creating a custom Ribbon</w:t>
+      </w:r>
+    </w:p>
+    <w:p>
+      <w:pPr>
         <w:pStyle w:val="Heading3"/>
         <w:numPr>
           <w:ilvl w:val="0"/>
-          <w:numId w:val="3"/>
+          <w:numId w:val="7"/>
         </w:numPr>
         <w:rPr>
           <w:lang w:val="en-US"/>
@@ -1479,26 +1599,24 @@
         <w:rPr>
           <w:lang w:val="en-US"/>
         </w:rPr>
-        <w:lastRenderedPageBreak/>
-        <w:t xml:space="preserve">Go to the .NET tab and find the </w:t>
-      </w:r>
-      <w:proofErr w:type="spellStart"/>
-      <w:r>
-        <w:rPr>
-          <w:lang w:val="en-US"/>
-        </w:rPr>
-        <w:t>Microsoft.Office.Interop.Excel</w:t>
-      </w:r>
-      <w:proofErr w:type="spellEnd"/>
-      <w:r>
-        <w:rPr>
-          <w:lang w:val="en-US"/>
-        </w:rPr>
-        <w:t xml:space="preserve"> With version 14.0.0.0</w:t>
-      </w:r>
-    </w:p>
-    <w:p>
-      <w:pPr>
+        <w:t xml:space="preserve">Start by right clicking the project and going to add </w:t>
+      </w:r>
+      <w:r>
+        <w:rPr>
+          <w:lang w:val="en-US"/>
+        </w:rPr>
+        <w:sym w:font="Wingdings" w:char="F0E0"/>
+      </w:r>
+      <w:r>
+        <w:rPr>
+          <w:lang w:val="en-US"/>
+        </w:rPr>
+        <w:t xml:space="preserve"> new item</w:t>
+      </w:r>
+    </w:p>
+    <w:p>
+      <w:pPr>
+        <w:ind w:left="360"/>
         <w:rPr>
           <w:lang w:val="en-US"/>
         </w:rPr>
@@ -1509,10 +1627,10 @@
           <w:lang w:eastAsia="nl-BE"/>
         </w:rPr>
         <w:drawing>
-          <wp:inline distT="0" distB="0" distL="0" distR="0" wp14:anchorId="761E8E1C" wp14:editId="17BA5CB4">
-            <wp:extent cx="5700254" cy="3901778"/>
-            <wp:effectExtent l="0" t="0" r="0" b="3810"/>
-            <wp:docPr id="12" name="Picture 12"/>
+          <wp:inline distT="0" distB="0" distL="0" distR="0" wp14:anchorId="57502FB5" wp14:editId="5E4EF3D4">
+            <wp:extent cx="4328160" cy="3640196"/>
+            <wp:effectExtent l="0" t="0" r="0" b="0"/>
+            <wp:docPr id="23" name="Picture 23"/>
             <wp:cNvGraphicFramePr>
               <a:graphicFrameLocks xmlns:a="http://schemas.openxmlformats.org/drawingml/2006/main" noChangeAspect="1"/>
             </wp:cNvGraphicFramePr>
@@ -1532,7 +1650,7 @@
                   <pic:spPr>
                     <a:xfrm>
                       <a:off x="0" y="0"/>
-                      <a:ext cx="5700254" cy="3901778"/>
+                      <a:ext cx="4329390" cy="3641230"/>
                     </a:xfrm>
                     <a:prstGeom prst="rect">
                       <a:avLst/>
@@ -1550,7 +1668,7 @@
         <w:pStyle w:val="Heading3"/>
         <w:numPr>
           <w:ilvl w:val="0"/>
-          <w:numId w:val="3"/>
+          <w:numId w:val="7"/>
         </w:numPr>
         <w:rPr>
           <w:lang w:val="en-US"/>
@@ -1560,25 +1678,41 @@
         <w:rPr>
           <w:lang w:val="en-US"/>
         </w:rPr>
-        <w:t>After pressing Ok, you will see this in the solution explorer.</w:t>
-      </w:r>
-    </w:p>
-    <w:p>
-      <w:pPr>
-        <w:rPr>
-          <w:lang w:val="en-US"/>
-        </w:rPr>
-      </w:pPr>
+        <w:t>Click on Ribbon (Visual Designer) and give it a name (</w:t>
+      </w:r>
+      <w:proofErr w:type="spellStart"/>
+      <w:r>
+        <w:rPr>
+          <w:lang w:val="en-US"/>
+        </w:rPr>
+        <w:t>RibbonKdg</w:t>
+      </w:r>
+      <w:proofErr w:type="spellEnd"/>
+      <w:r>
+        <w:rPr>
+          <w:lang w:val="en-US"/>
+        </w:rPr>
+        <w:t xml:space="preserve"> in this example)</w:t>
+      </w:r>
+    </w:p>
+    <w:p>
+      <w:pPr>
+        <w:pStyle w:val="Heading1"/>
+        <w:rPr>
+          <w:lang w:val="en-US"/>
+        </w:rPr>
+      </w:pPr>
+      <w:bookmarkStart w:id="0" w:name="_GoBack"/>
       <w:r>
         <w:rPr>
           <w:noProof/>
           <w:lang w:eastAsia="nl-BE"/>
         </w:rPr>
         <w:drawing>
-          <wp:inline distT="0" distB="0" distL="0" distR="0" wp14:anchorId="15E12E80" wp14:editId="0B600BD4">
-            <wp:extent cx="3497580" cy="3291839"/>
-            <wp:effectExtent l="0" t="0" r="7620" b="4445"/>
-            <wp:docPr id="13" name="Picture 13"/>
+          <wp:inline distT="0" distB="0" distL="0" distR="0" wp14:anchorId="53F39AA1" wp14:editId="0B513BC0">
+            <wp:extent cx="5348977" cy="3695700"/>
+            <wp:effectExtent l="0" t="0" r="4445" b="0"/>
+            <wp:docPr id="24" name="Picture 24"/>
             <wp:cNvGraphicFramePr>
               <a:graphicFrameLocks xmlns:a="http://schemas.openxmlformats.org/drawingml/2006/main" noChangeAspect="1"/>
             </wp:cNvGraphicFramePr>
@@ -1589,27 +1723,20 @@
                     <pic:cNvPr id="1" name=""/>
                     <pic:cNvPicPr/>
                   </pic:nvPicPr>
-                  <pic:blipFill rotWithShape="1">
+                  <pic:blipFill>
                     <a:blip r:embed="rId15"/>
-                    <a:srcRect l="1503"/>
-                    <a:stretch/>
+                    <a:stretch>
+                      <a:fillRect/>
+                    </a:stretch>
                   </pic:blipFill>
-                  <pic:spPr bwMode="auto">
+                  <pic:spPr>
                     <a:xfrm>
                       <a:off x="0" y="0"/>
-                      <a:ext cx="3497883" cy="3292125"/>
+                      <a:ext cx="5350574" cy="3696803"/>
                     </a:xfrm>
                     <a:prstGeom prst="rect">
                       <a:avLst/>
                     </a:prstGeom>
-                    <a:ln>
-                      <a:noFill/>
-                    </a:ln>
-                    <a:extLst>
-                      <a:ext uri="{53640926-AAD7-44D8-BBD7-CCE9431645EC}">
-                        <a14:shadowObscured xmlns:a14="http://schemas.microsoft.com/office/drawing/2010/main"/>
-                      </a:ext>
-                    </a:extLst>
                   </pic:spPr>
                 </pic:pic>
               </a:graphicData>
@@ -1618,15 +1745,10 @@
         </w:drawing>
       </w:r>
     </w:p>
-    <w:p>
-      <w:pPr>
-        <w:rPr>
-          <w:lang w:val="en-US"/>
-        </w:rPr>
-      </w:pPr>
-    </w:p>
-    <w:p>
-      <w:pPr>
+    <w:bookmarkEnd w:id="0"/>
+    <w:p>
+      <w:pPr>
+        <w:ind w:left="360"/>
         <w:rPr>
           <w:lang w:val="en-US"/>
         </w:rPr>
@@ -1635,13 +1757,25 @@
     <w:p>
       <w:pPr>
         <w:pStyle w:val="Heading1"/>
-      </w:pPr>
-      <w:r>
+        <w:rPr>
+          <w:lang w:val="en-US"/>
+        </w:rPr>
+      </w:pPr>
+      <w:r>
+        <w:rPr>
+          <w:lang w:val="en-US"/>
+        </w:rPr>
         <w:lastRenderedPageBreak/>
         <w:t>Step-By-Step Demo</w:t>
       </w:r>
     </w:p>
-    <w:p/>
+    <w:p>
+      <w:pPr>
+        <w:rPr>
+          <w:lang w:val="en-US"/>
+        </w:rPr>
+      </w:pPr>
+    </w:p>
     <w:p>
       <w:pPr>
         <w:pStyle w:val="Heading1"/>
@@ -1654,303 +1788,6 @@
           <w:lang w:val="en-US"/>
         </w:rPr>
         <w:t>FAQ</w:t>
-      </w:r>
-    </w:p>
-    <w:p>
-      <w:pPr>
-        <w:pStyle w:val="Heading2"/>
-        <w:rPr>
-          <w:lang w:val="en-US"/>
-        </w:rPr>
-      </w:pPr>
-      <w:r>
-        <w:rPr>
-          <w:lang w:val="en-US"/>
-        </w:rPr>
-        <w:t xml:space="preserve">Problems finding </w:t>
-      </w:r>
-      <w:r>
-        <w:rPr>
-          <w:lang w:val="en-US"/>
-        </w:rPr>
-        <w:t xml:space="preserve">.NET reference </w:t>
-      </w:r>
-      <w:proofErr w:type="spellStart"/>
-      <w:r>
-        <w:rPr>
-          <w:lang w:val="en-US"/>
-        </w:rPr>
-        <w:t>Microsoft.office.interop.excel</w:t>
-      </w:r>
-      <w:proofErr w:type="spellEnd"/>
-    </w:p>
-    <w:p>
-      <w:pPr>
-        <w:spacing w:after="0" w:line="240" w:lineRule="auto"/>
-        <w:rPr>
-          <w:lang w:val="en-US"/>
-        </w:rPr>
-      </w:pPr>
-    </w:p>
-    <w:p>
-      <w:pPr>
-        <w:pStyle w:val="Heading3"/>
-        <w:numPr>
-          <w:ilvl w:val="0"/>
-          <w:numId w:val="5"/>
-        </w:numPr>
-        <w:rPr>
-          <w:lang w:val="en-US"/>
-        </w:rPr>
-      </w:pPr>
-      <w:r>
-        <w:rPr>
-          <w:lang w:val="en-US"/>
-        </w:rPr>
-        <w:t>Find the .</w:t>
-      </w:r>
-      <w:proofErr w:type="spellStart"/>
-      <w:r>
-        <w:rPr>
-          <w:lang w:val="en-US"/>
-        </w:rPr>
-        <w:t>dll</w:t>
-      </w:r>
-      <w:proofErr w:type="spellEnd"/>
-      <w:r>
-        <w:rPr>
-          <w:lang w:val="en-US"/>
-        </w:rPr>
-        <w:t xml:space="preserve"> file on the path given below </w:t>
-      </w:r>
-    </w:p>
-    <w:p>
-      <w:pPr>
-        <w:rPr>
-          <w:lang w:val="en-US"/>
-        </w:rPr>
-      </w:pPr>
-      <w:r>
-        <w:rPr>
-          <w:noProof/>
-          <w:lang w:eastAsia="nl-BE"/>
-        </w:rPr>
-        <w:drawing>
-          <wp:inline distT="0" distB="0" distL="0" distR="0">
-            <wp:extent cx="5753100" cy="247650"/>
-            <wp:effectExtent l="0" t="0" r="0" b="0"/>
-            <wp:docPr id="3" name="Picture 3" descr="C:\Users\Joey\Desktop\Tutorial microsoft office automation\tut5.PNG"/>
-            <wp:cNvGraphicFramePr>
-              <a:graphicFrameLocks xmlns:a="http://schemas.openxmlformats.org/drawingml/2006/main" noChangeAspect="1"/>
-            </wp:cNvGraphicFramePr>
-            <a:graphic xmlns:a="http://schemas.openxmlformats.org/drawingml/2006/main">
-              <a:graphicData uri="http://schemas.openxmlformats.org/drawingml/2006/picture">
-                <pic:pic xmlns:pic="http://schemas.openxmlformats.org/drawingml/2006/picture">
-                  <pic:nvPicPr>
-                    <pic:cNvPr id="0" name="Picture 1" descr="C:\Users\Joey\Desktop\Tutorial microsoft office automation\tut5.PNG"/>
-                    <pic:cNvPicPr>
-                      <a:picLocks noChangeAspect="1" noChangeArrowheads="1"/>
-                    </pic:cNvPicPr>
-                  </pic:nvPicPr>
-                  <pic:blipFill>
-                    <a:blip r:embed="rId16">
-                      <a:extLst>
-                        <a:ext uri="{28A0092B-C50C-407E-A947-70E740481C1C}">
-                          <a14:useLocalDpi xmlns:a14="http://schemas.microsoft.com/office/drawing/2010/main" val="0"/>
-                        </a:ext>
-                      </a:extLst>
-                    </a:blip>
-                    <a:srcRect/>
-                    <a:stretch>
-                      <a:fillRect/>
-                    </a:stretch>
-                  </pic:blipFill>
-                  <pic:spPr bwMode="auto">
-                    <a:xfrm>
-                      <a:off x="0" y="0"/>
-                      <a:ext cx="5753100" cy="247650"/>
-                    </a:xfrm>
-                    <a:prstGeom prst="rect">
-                      <a:avLst/>
-                    </a:prstGeom>
-                    <a:noFill/>
-                    <a:ln>
-                      <a:noFill/>
-                    </a:ln>
-                  </pic:spPr>
-                </pic:pic>
-              </a:graphicData>
-            </a:graphic>
-          </wp:inline>
-        </w:drawing>
-      </w:r>
-    </w:p>
-    <w:p>
-      <w:pPr>
-        <w:pStyle w:val="Heading3"/>
-        <w:numPr>
-          <w:ilvl w:val="0"/>
-          <w:numId w:val="5"/>
-        </w:numPr>
-        <w:rPr>
-          <w:lang w:val="en-US"/>
-        </w:rPr>
-      </w:pPr>
-      <w:r>
-        <w:rPr>
-          <w:lang w:val="en-US"/>
-        </w:rPr>
-        <w:t>Add reference in the browse tab and find the right .</w:t>
-      </w:r>
-      <w:proofErr w:type="spellStart"/>
-      <w:r>
-        <w:rPr>
-          <w:lang w:val="en-US"/>
-        </w:rPr>
-        <w:t>dll</w:t>
-      </w:r>
-      <w:proofErr w:type="spellEnd"/>
-      <w:r>
-        <w:rPr>
-          <w:lang w:val="en-US"/>
-        </w:rPr>
-        <w:t xml:space="preserve"> file</w:t>
-      </w:r>
-    </w:p>
-    <w:p>
-      <w:pPr>
-        <w:rPr>
-          <w:lang w:val="en-US"/>
-        </w:rPr>
-      </w:pPr>
-      <w:r>
-        <w:rPr>
-          <w:noProof/>
-          <w:lang w:eastAsia="nl-BE"/>
-        </w:rPr>
-        <mc:AlternateContent>
-          <mc:Choice Requires="wps">
-            <w:drawing>
-              <wp:anchor distT="0" distB="0" distL="114300" distR="114300" simplePos="0" relativeHeight="251666432" behindDoc="0" locked="0" layoutInCell="1" allowOverlap="1">
-                <wp:simplePos x="0" y="0"/>
-                <wp:positionH relativeFrom="column">
-                  <wp:posOffset>414655</wp:posOffset>
-                </wp:positionH>
-                <wp:positionV relativeFrom="paragraph">
-                  <wp:posOffset>1777365</wp:posOffset>
-                </wp:positionV>
-                <wp:extent cx="4505325" cy="171450"/>
-                <wp:effectExtent l="0" t="0" r="28575" b="19050"/>
-                <wp:wrapNone/>
-                <wp:docPr id="14" name="Rectangle 14"/>
-                <wp:cNvGraphicFramePr/>
-                <a:graphic xmlns:a="http://schemas.openxmlformats.org/drawingml/2006/main">
-                  <a:graphicData uri="http://schemas.microsoft.com/office/word/2010/wordprocessingShape">
-                    <wps:wsp>
-                      <wps:cNvSpPr/>
-                      <wps:spPr>
-                        <a:xfrm>
-                          <a:off x="0" y="0"/>
-                          <a:ext cx="4505325" cy="171450"/>
-                        </a:xfrm>
-                        <a:prstGeom prst="rect">
-                          <a:avLst/>
-                        </a:prstGeom>
-                        <a:noFill/>
-                        <a:ln w="25400">
-                          <a:solidFill>
-                            <a:srgbClr val="FF0000"/>
-                          </a:solidFill>
-                        </a:ln>
-                      </wps:spPr>
-                      <wps:style>
-                        <a:lnRef idx="2">
-                          <a:schemeClr val="accent1">
-                            <a:shade val="50000"/>
-                          </a:schemeClr>
-                        </a:lnRef>
-                        <a:fillRef idx="1">
-                          <a:schemeClr val="accent1"/>
-                        </a:fillRef>
-                        <a:effectRef idx="0">
-                          <a:schemeClr val="accent1"/>
-                        </a:effectRef>
-                        <a:fontRef idx="minor">
-                          <a:schemeClr val="lt1"/>
-                        </a:fontRef>
-                      </wps:style>
-                      <wps:bodyPr rot="0" spcFirstLastPara="0" vertOverflow="overflow" horzOverflow="overflow" vert="horz" wrap="square" lIns="91440" tIns="45720" rIns="91440" bIns="45720" numCol="1" spcCol="0" rtlCol="0" fromWordArt="0" anchor="ctr" anchorCtr="0" forceAA="0" compatLnSpc="1">
-                        <a:prstTxWarp prst="textNoShape">
-                          <a:avLst/>
-                        </a:prstTxWarp>
-                        <a:noAutofit/>
-                      </wps:bodyPr>
-                    </wps:wsp>
-                  </a:graphicData>
-                </a:graphic>
-              </wp:anchor>
-            </w:drawing>
-          </mc:Choice>
-          <mc:Fallback>
-            <w:pict>
-              <v:rect w14:anchorId="1C886087" id="Rectangle 14" o:spid="_x0000_s1026" style="position:absolute;margin-left:32.65pt;margin-top:139.95pt;width:354.75pt;height:13.5pt;z-index:251666432;visibility:visible;mso-wrap-style:square;mso-wrap-distance-left:9pt;mso-wrap-distance-top:0;mso-wrap-distance-right:9pt;mso-wrap-distance-bottom:0;mso-position-horizontal:absolute;mso-position-horizontal-relative:text;mso-position-vertical:absolute;mso-position-vertical-relative:text;v-text-anchor:middle" o:gfxdata="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" filled="f" strokecolor="red" strokeweight="2pt"/>
-            </w:pict>
-          </mc:Fallback>
-        </mc:AlternateContent>
-      </w:r>
-      <w:r>
-        <w:rPr>
-          <w:noProof/>
-          <w:lang w:eastAsia="nl-BE"/>
-        </w:rPr>
-        <w:drawing>
-          <wp:inline distT="0" distB="0" distL="0" distR="0">
-            <wp:extent cx="5353050" cy="4400550"/>
-            <wp:effectExtent l="0" t="0" r="0" b="0"/>
-            <wp:docPr id="5" name="Picture 5" descr="C:\Users\Joey\Desktop\Tutorial microsoft office automation\tut6.PNG"/>
-            <wp:cNvGraphicFramePr>
-              <a:graphicFrameLocks xmlns:a="http://schemas.openxmlformats.org/drawingml/2006/main" noChangeAspect="1"/>
-            </wp:cNvGraphicFramePr>
-            <a:graphic xmlns:a="http://schemas.openxmlformats.org/drawingml/2006/main">
-              <a:graphicData uri="http://schemas.openxmlformats.org/drawingml/2006/picture">
-                <pic:pic xmlns:pic="http://schemas.openxmlformats.org/drawingml/2006/picture">
-                  <pic:nvPicPr>
-                    <pic:cNvPr id="0" name="Picture 2" descr="C:\Users\Joey\Desktop\Tutorial microsoft office automation\tut6.PNG"/>
-                    <pic:cNvPicPr>
-                      <a:picLocks noChangeAspect="1" noChangeArrowheads="1"/>
-                    </pic:cNvPicPr>
-                  </pic:nvPicPr>
-                  <pic:blipFill>
-                    <a:blip r:embed="rId17">
-                      <a:extLst>
-                        <a:ext uri="{28A0092B-C50C-407E-A947-70E740481C1C}">
-                          <a14:useLocalDpi xmlns:a14="http://schemas.microsoft.com/office/drawing/2010/main" val="0"/>
-                        </a:ext>
-                      </a:extLst>
-                    </a:blip>
-                    <a:srcRect/>
-                    <a:stretch>
-                      <a:fillRect/>
-                    </a:stretch>
-                  </pic:blipFill>
-                  <pic:spPr bwMode="auto">
-                    <a:xfrm>
-                      <a:off x="0" y="0"/>
-                      <a:ext cx="5353050" cy="4400550"/>
-                    </a:xfrm>
-                    <a:prstGeom prst="rect">
-                      <a:avLst/>
-                    </a:prstGeom>
-                    <a:noFill/>
-                    <a:ln>
-                      <a:noFill/>
-                    </a:ln>
-                  </pic:spPr>
-                </pic:pic>
-              </a:graphicData>
-            </a:graphic>
-          </wp:inline>
-        </w:drawing>
       </w:r>
     </w:p>
     <w:sectPr>
@@ -2144,6 +1981,95 @@
     </w:lvl>
   </w:abstractNum>
   <w:abstractNum w:abstractNumId="2">
+    <w:nsid w:val="3B9201D7"/>
+    <w:multiLevelType w:val="hybridMultilevel"/>
+    <w:tmpl w:val="17D258E0"/>
+    <w:lvl w:ilvl="0" w:tplc="08130011">
+      <w:start w:val="1"/>
+      <w:numFmt w:val="decimal"/>
+      <w:lvlText w:val="%1)"/>
+      <w:lvlJc w:val="left"/>
+      <w:pPr>
+        <w:ind w:left="720" w:hanging="360"/>
+      </w:pPr>
+      <w:rPr>
+        <w:rFonts w:hint="default"/>
+      </w:rPr>
+    </w:lvl>
+    <w:lvl w:ilvl="1" w:tplc="08130019" w:tentative="1">
+      <w:start w:val="1"/>
+      <w:numFmt w:val="lowerLetter"/>
+      <w:lvlText w:val="%2."/>
+      <w:lvlJc w:val="left"/>
+      <w:pPr>
+        <w:ind w:left="1440" w:hanging="360"/>
+      </w:pPr>
+    </w:lvl>
+    <w:lvl w:ilvl="2" w:tplc="0813001B" w:tentative="1">
+      <w:start w:val="1"/>
+      <w:numFmt w:val="lowerRoman"/>
+      <w:lvlText w:val="%3."/>
+      <w:lvlJc w:val="right"/>
+      <w:pPr>
+        <w:ind w:left="2160" w:hanging="180"/>
+      </w:pPr>
+    </w:lvl>
+    <w:lvl w:ilvl="3" w:tplc="0813000F" w:tentative="1">
+      <w:start w:val="1"/>
+      <w:numFmt w:val="decimal"/>
+      <w:lvlText w:val="%4."/>
+      <w:lvlJc w:val="left"/>
+      <w:pPr>
+        <w:ind w:left="2880" w:hanging="360"/>
+      </w:pPr>
+    </w:lvl>
+    <w:lvl w:ilvl="4" w:tplc="08130019" w:tentative="1">
+      <w:start w:val="1"/>
+      <w:numFmt w:val="lowerLetter"/>
+      <w:lvlText w:val="%5."/>
+      <w:lvlJc w:val="left"/>
+      <w:pPr>
+        <w:ind w:left="3600" w:hanging="360"/>
+      </w:pPr>
+    </w:lvl>
+    <w:lvl w:ilvl="5" w:tplc="0813001B" w:tentative="1">
+      <w:start w:val="1"/>
+      <w:numFmt w:val="lowerRoman"/>
+      <w:lvlText w:val="%6."/>
+      <w:lvlJc w:val="right"/>
+      <w:pPr>
+        <w:ind w:left="4320" w:hanging="180"/>
+      </w:pPr>
+    </w:lvl>
+    <w:lvl w:ilvl="6" w:tplc="0813000F" w:tentative="1">
+      <w:start w:val="1"/>
+      <w:numFmt w:val="decimal"/>
+      <w:lvlText w:val="%7."/>
+      <w:lvlJc w:val="left"/>
+      <w:pPr>
+        <w:ind w:left="5040" w:hanging="360"/>
+      </w:pPr>
+    </w:lvl>
+    <w:lvl w:ilvl="7" w:tplc="08130019" w:tentative="1">
+      <w:start w:val="1"/>
+      <w:numFmt w:val="lowerLetter"/>
+      <w:lvlText w:val="%8."/>
+      <w:lvlJc w:val="left"/>
+      <w:pPr>
+        <w:ind w:left="5760" w:hanging="360"/>
+      </w:pPr>
+    </w:lvl>
+    <w:lvl w:ilvl="8" w:tplc="0813001B" w:tentative="1">
+      <w:start w:val="1"/>
+      <w:numFmt w:val="lowerRoman"/>
+      <w:lvlText w:val="%9."/>
+      <w:lvlJc w:val="right"/>
+      <w:pPr>
+        <w:ind w:left="6480" w:hanging="180"/>
+      </w:pPr>
+    </w:lvl>
+  </w:abstractNum>
+  <w:abstractNum w:abstractNumId="3">
     <w:nsid w:val="460C0D33"/>
     <w:multiLevelType w:val="hybridMultilevel"/>
     <w:tmpl w:val="56DE02A2"/>
@@ -2232,7 +2158,7 @@
       </w:pPr>
     </w:lvl>
   </w:abstractNum>
-  <w:abstractNum w:abstractNumId="3">
+  <w:abstractNum w:abstractNumId="4">
     <w:nsid w:val="5EAE0E18"/>
     <w:multiLevelType w:val="hybridMultilevel"/>
     <w:tmpl w:val="425662BA"/>
@@ -2344,7 +2270,7 @@
       </w:rPr>
     </w:lvl>
   </w:abstractNum>
-  <w:abstractNum w:abstractNumId="4">
+  <w:abstractNum w:abstractNumId="5">
     <w:nsid w:val="62EE07C7"/>
     <w:multiLevelType w:val="hybridMultilevel"/>
     <w:tmpl w:val="5D8C3400"/>
@@ -2433,7 +2359,7 @@
       </w:pPr>
     </w:lvl>
   </w:abstractNum>
-  <w:abstractNum w:abstractNumId="5">
+  <w:abstractNum w:abstractNumId="6">
     <w:nsid w:val="6ACE38D1"/>
     <w:multiLevelType w:val="hybridMultilevel"/>
     <w:tmpl w:val="83A2796A"/>
@@ -2523,22 +2449,25 @@
     </w:lvl>
   </w:abstractNum>
   <w:num w:numId="1">
-    <w:abstractNumId w:val="3"/>
+    <w:abstractNumId w:val="4"/>
   </w:num>
   <w:num w:numId="2">
-    <w:abstractNumId w:val="4"/>
+    <w:abstractNumId w:val="5"/>
   </w:num>
   <w:num w:numId="3">
     <w:abstractNumId w:val="1"/>
   </w:num>
   <w:num w:numId="4">
-    <w:abstractNumId w:val="5"/>
+    <w:abstractNumId w:val="6"/>
   </w:num>
   <w:num w:numId="5">
-    <w:abstractNumId w:val="2"/>
+    <w:abstractNumId w:val="3"/>
   </w:num>
   <w:num w:numId="6">
     <w:abstractNumId w:val="0"/>
+  </w:num>
+  <w:num w:numId="7">
+    <w:abstractNumId w:val="2"/>
   </w:num>
 </w:numbering>
 </file>

</xml_diff>

<commit_message>
More changes regarding adding the button.
</commit_message>
<xml_diff>
--- a/CategorieB.docx
+++ b/CategorieB.docx
@@ -1702,7 +1702,6 @@
           <w:lang w:val="en-US"/>
         </w:rPr>
       </w:pPr>
-      <w:bookmarkStart w:id="0" w:name="_GoBack"/>
       <w:r>
         <w:rPr>
           <w:noProof/>
@@ -1745,14 +1744,155 @@
         </w:drawing>
       </w:r>
     </w:p>
-    <w:bookmarkEnd w:id="0"/>
-    <w:p>
-      <w:pPr>
-        <w:ind w:left="360"/>
-        <w:rPr>
-          <w:lang w:val="en-US"/>
-        </w:rPr>
-      </w:pPr>
+    <w:p>
+      <w:pPr>
+        <w:pStyle w:val="Heading3"/>
+        <w:numPr>
+          <w:ilvl w:val="0"/>
+          <w:numId w:val="7"/>
+        </w:numPr>
+        <w:rPr>
+          <w:lang w:val="en-US"/>
+        </w:rPr>
+      </w:pPr>
+      <w:r>
+        <w:rPr>
+          <w:lang w:val="en-US"/>
+        </w:rPr>
+        <w:t>Rename the ribbon group name to “Tools” By right clicking the group and pressing properties.</w:t>
+      </w:r>
+    </w:p>
+    <w:p>
+      <w:pPr>
+        <w:rPr>
+          <w:noProof/>
+          <w:lang w:eastAsia="nl-BE"/>
+        </w:rPr>
+      </w:pPr>
+    </w:p>
+    <w:p>
+      <w:pPr>
+        <w:rPr>
+          <w:lang w:val="en-US"/>
+        </w:rPr>
+      </w:pPr>
+      <w:r>
+        <w:rPr>
+          <w:noProof/>
+          <w:lang w:eastAsia="nl-BE"/>
+        </w:rPr>
+        <w:lastRenderedPageBreak/>
+        <w:drawing>
+          <wp:inline distT="0" distB="0" distL="0" distR="0" wp14:anchorId="539E78F8" wp14:editId="16D4D15F">
+            <wp:extent cx="2446020" cy="2635179"/>
+            <wp:effectExtent l="0" t="0" r="0" b="0"/>
+            <wp:docPr id="25" name="Picture 25"/>
+            <wp:cNvGraphicFramePr>
+              <a:graphicFrameLocks xmlns:a="http://schemas.openxmlformats.org/drawingml/2006/main" noChangeAspect="1"/>
+            </wp:cNvGraphicFramePr>
+            <a:graphic xmlns:a="http://schemas.openxmlformats.org/drawingml/2006/main">
+              <a:graphicData uri="http://schemas.openxmlformats.org/drawingml/2006/picture">
+                <pic:pic xmlns:pic="http://schemas.openxmlformats.org/drawingml/2006/picture">
+                  <pic:nvPicPr>
+                    <pic:cNvPr id="1" name=""/>
+                    <pic:cNvPicPr/>
+                  </pic:nvPicPr>
+                  <pic:blipFill rotWithShape="1">
+                    <a:blip r:embed="rId16"/>
+                    <a:srcRect b="53456"/>
+                    <a:stretch/>
+                  </pic:blipFill>
+                  <pic:spPr bwMode="auto">
+                    <a:xfrm>
+                      <a:off x="0" y="0"/>
+                      <a:ext cx="2447320" cy="2636579"/>
+                    </a:xfrm>
+                    <a:prstGeom prst="rect">
+                      <a:avLst/>
+                    </a:prstGeom>
+                    <a:ln>
+                      <a:noFill/>
+                    </a:ln>
+                    <a:extLst>
+                      <a:ext uri="{53640926-AAD7-44D8-BBD7-CCE9431645EC}">
+                        <a14:shadowObscured xmlns:a14="http://schemas.microsoft.com/office/drawing/2010/main"/>
+                      </a:ext>
+                    </a:extLst>
+                  </pic:spPr>
+                </pic:pic>
+              </a:graphicData>
+            </a:graphic>
+          </wp:inline>
+        </w:drawing>
+      </w:r>
+    </w:p>
+    <w:p>
+      <w:pPr>
+        <w:pStyle w:val="Heading3"/>
+        <w:numPr>
+          <w:ilvl w:val="0"/>
+          <w:numId w:val="7"/>
+        </w:numPr>
+        <w:rPr>
+          <w:lang w:val="en-US"/>
+        </w:rPr>
+      </w:pPr>
+      <w:r>
+        <w:rPr>
+          <w:lang w:val="en-US"/>
+        </w:rPr>
+        <w:t>Add a button by going to the toolbox and dragging a button on to it, name it Fill row. (This will fill the row from where you are till the end in a color)</w:t>
+      </w:r>
+    </w:p>
+    <w:p>
+      <w:pPr>
+        <w:rPr>
+          <w:lang w:val="en-US"/>
+        </w:rPr>
+      </w:pPr>
+      <w:r>
+        <w:rPr>
+          <w:noProof/>
+          <w:lang w:eastAsia="nl-BE"/>
+        </w:rPr>
+        <w:drawing>
+          <wp:inline distT="0" distB="0" distL="0" distR="0" wp14:anchorId="39209FB7" wp14:editId="163647A4">
+            <wp:extent cx="5760720" cy="1907540"/>
+            <wp:effectExtent l="0" t="0" r="0" b="0"/>
+            <wp:docPr id="26" name="Picture 26"/>
+            <wp:cNvGraphicFramePr>
+              <a:graphicFrameLocks xmlns:a="http://schemas.openxmlformats.org/drawingml/2006/main" noChangeAspect="1"/>
+            </wp:cNvGraphicFramePr>
+            <a:graphic xmlns:a="http://schemas.openxmlformats.org/drawingml/2006/main">
+              <a:graphicData uri="http://schemas.openxmlformats.org/drawingml/2006/picture">
+                <pic:pic xmlns:pic="http://schemas.openxmlformats.org/drawingml/2006/picture">
+                  <pic:nvPicPr>
+                    <pic:cNvPr id="1" name=""/>
+                    <pic:cNvPicPr/>
+                  </pic:nvPicPr>
+                  <pic:blipFill>
+                    <a:blip r:embed="rId17"/>
+                    <a:stretch>
+                      <a:fillRect/>
+                    </a:stretch>
+                  </pic:blipFill>
+                  <pic:spPr>
+                    <a:xfrm>
+                      <a:off x="0" y="0"/>
+                      <a:ext cx="5760720" cy="1907540"/>
+                    </a:xfrm>
+                    <a:prstGeom prst="rect">
+                      <a:avLst/>
+                    </a:prstGeom>
+                  </pic:spPr>
+                </pic:pic>
+              </a:graphicData>
+            </a:graphic>
+          </wp:inline>
+        </w:drawing>
+      </w:r>
+      <w:bookmarkStart w:id="0" w:name="_GoBack"/>
+      <w:bookmarkEnd w:id="0"/>
     </w:p>
     <w:p>
       <w:pPr>
@@ -1765,7 +1905,6 @@
         <w:rPr>
           <w:lang w:val="en-US"/>
         </w:rPr>
-        <w:lastRenderedPageBreak/>
         <w:t>Step-By-Step Demo</w:t>
       </w:r>
     </w:p>

</xml_diff>

<commit_message>
Added more documentation to the word doc.
</commit_message>
<xml_diff>
--- a/CategorieB.docx
+++ b/CategorieB.docx
@@ -173,6 +173,7 @@
     </w:p>
     <w:p>
       <w:pPr>
+        <w:jc w:val="center"/>
         <w:rPr>
           <w:lang w:val="en-US"/>
         </w:rPr>
@@ -188,7 +189,7 @@
               <wp:anchor distT="0" distB="0" distL="114300" distR="114300" simplePos="0" relativeHeight="251667456" behindDoc="0" locked="0" layoutInCell="1" allowOverlap="1" wp14:anchorId="0F1DA413" wp14:editId="7F2C24CC">
                 <wp:simplePos x="0" y="0"/>
                 <wp:positionH relativeFrom="column">
-                  <wp:posOffset>5080</wp:posOffset>
+                  <wp:posOffset>1551940</wp:posOffset>
                 </wp:positionH>
                 <wp:positionV relativeFrom="paragraph">
                   <wp:posOffset>2103120</wp:posOffset>
@@ -253,7 +254,7 @@
           </mc:Choice>
           <mc:Fallback>
             <w:pict>
-              <v:rect w14:anchorId="4621D27E" id="Rectangle 16" o:spid="_x0000_s1026" style="position:absolute;margin-left:.4pt;margin-top:165.6pt;width:215.25pt;height:18pt;z-index:251667456;visibility:visible;mso-wrap-style:square;mso-width-percent:0;mso-height-percent:0;mso-wrap-distance-left:9pt;mso-wrap-distance-top:0;mso-wrap-distance-right:9pt;mso-wrap-distance-bottom:0;mso-position-horizontal:absolute;mso-position-horizontal-relative:text;mso-position-vertical:absolute;mso-position-vertical-relative:text;mso-width-percent:0;mso-height-percent:0;mso-width-relative:margin;mso-height-relative:margin;v-text-anchor:middle" o:gfxdata="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" filled="f" strokecolor="red" strokeweight="2pt"/>
+              <v:rect w14:anchorId="6850504C" id="Rectangle 16" o:spid="_x0000_s1026" style="position:absolute;margin-left:122.2pt;margin-top:165.6pt;width:215.25pt;height:18pt;z-index:251667456;visibility:visible;mso-wrap-style:square;mso-width-percent:0;mso-height-percent:0;mso-wrap-distance-left:9pt;mso-wrap-distance-top:0;mso-wrap-distance-right:9pt;mso-wrap-distance-bottom:0;mso-position-horizontal:absolute;mso-position-horizontal-relative:text;mso-position-vertical:absolute;mso-position-vertical-relative:text;mso-width-percent:0;mso-height-percent:0;mso-width-relative:margin;mso-height-relative:margin;v-text-anchor:middle" o:gfxdata="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" filled="f" strokecolor="red" strokeweight="2pt"/>
             </w:pict>
           </mc:Fallback>
         </mc:AlternateContent>
@@ -422,6 +423,81 @@
           <w:noProof/>
           <w:lang w:eastAsia="nl-BE"/>
         </w:rPr>
+        <mc:AlternateContent>
+          <mc:Choice Requires="wps">
+            <w:drawing>
+              <wp:anchor distT="0" distB="0" distL="114300" distR="114300" simplePos="0" relativeHeight="251669504" behindDoc="0" locked="0" layoutInCell="1" allowOverlap="1">
+                <wp:simplePos x="0" y="0"/>
+                <wp:positionH relativeFrom="column">
+                  <wp:posOffset>3367405</wp:posOffset>
+                </wp:positionH>
+                <wp:positionV relativeFrom="paragraph">
+                  <wp:posOffset>1705610</wp:posOffset>
+                </wp:positionV>
+                <wp:extent cx="678180" cy="335280"/>
+                <wp:effectExtent l="0" t="0" r="26670" b="26670"/>
+                <wp:wrapNone/>
+                <wp:docPr id="14" name="Rectangle 14"/>
+                <wp:cNvGraphicFramePr/>
+                <a:graphic xmlns:a="http://schemas.openxmlformats.org/drawingml/2006/main">
+                  <a:graphicData uri="http://schemas.microsoft.com/office/word/2010/wordprocessingShape">
+                    <wps:wsp>
+                      <wps:cNvSpPr/>
+                      <wps:spPr>
+                        <a:xfrm>
+                          <a:off x="0" y="0"/>
+                          <a:ext cx="678180" cy="335280"/>
+                        </a:xfrm>
+                        <a:prstGeom prst="rect">
+                          <a:avLst/>
+                        </a:prstGeom>
+                        <a:noFill/>
+                        <a:ln>
+                          <a:solidFill>
+                            <a:srgbClr val="FF0000"/>
+                          </a:solidFill>
+                        </a:ln>
+                      </wps:spPr>
+                      <wps:style>
+                        <a:lnRef idx="2">
+                          <a:schemeClr val="accent1">
+                            <a:shade val="50000"/>
+                          </a:schemeClr>
+                        </a:lnRef>
+                        <a:fillRef idx="1">
+                          <a:schemeClr val="accent1"/>
+                        </a:fillRef>
+                        <a:effectRef idx="0">
+                          <a:schemeClr val="accent1"/>
+                        </a:effectRef>
+                        <a:fontRef idx="minor">
+                          <a:schemeClr val="lt1"/>
+                        </a:fontRef>
+                      </wps:style>
+                      <wps:bodyPr rot="0" spcFirstLastPara="0" vertOverflow="overflow" horzOverflow="overflow" vert="horz" wrap="square" lIns="91440" tIns="45720" rIns="91440" bIns="45720" numCol="1" spcCol="0" rtlCol="0" fromWordArt="0" anchor="ctr" anchorCtr="0" forceAA="0" compatLnSpc="1">
+                        <a:prstTxWarp prst="textNoShape">
+                          <a:avLst/>
+                        </a:prstTxWarp>
+                        <a:noAutofit/>
+                      </wps:bodyPr>
+                    </wps:wsp>
+                  </a:graphicData>
+                </a:graphic>
+              </wp:anchor>
+            </w:drawing>
+          </mc:Choice>
+          <mc:Fallback>
+            <w:pict>
+              <v:rect w14:anchorId="5E8C1951" id="Rectangle 14" o:spid="_x0000_s1026" style="position:absolute;margin-left:265.15pt;margin-top:134.3pt;width:53.4pt;height:26.4pt;z-index:251669504;visibility:visible;mso-wrap-style:square;mso-wrap-distance-left:9pt;mso-wrap-distance-top:0;mso-wrap-distance-right:9pt;mso-wrap-distance-bottom:0;mso-position-horizontal:absolute;mso-position-horizontal-relative:text;mso-position-vertical:absolute;mso-position-vertical-relative:text;v-text-anchor:middle" o:gfxdata="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" filled="f" strokecolor="red" strokeweight="1pt"/>
+            </w:pict>
+          </mc:Fallback>
+        </mc:AlternateContent>
+      </w:r>
+      <w:r>
+        <w:rPr>
+          <w:noProof/>
+          <w:lang w:eastAsia="nl-BE"/>
+        </w:rPr>
         <w:drawing>
           <wp:inline distT="0" distB="0" distL="0" distR="0">
             <wp:extent cx="3562001" cy="2895600"/>
@@ -500,6 +576,7 @@
     </w:p>
     <w:p>
       <w:pPr>
+        <w:jc w:val="center"/>
         <w:rPr>
           <w:lang w:val="en-US"/>
         </w:rPr>
@@ -609,6 +686,7 @@
     </w:p>
     <w:p>
       <w:pPr>
+        <w:jc w:val="center"/>
         <w:rPr>
           <w:lang w:val="en-US"/>
         </w:rPr>
@@ -700,6 +778,7 @@
     </w:p>
     <w:p>
       <w:pPr>
+        <w:jc w:val="center"/>
         <w:rPr>
           <w:lang w:val="en-US"/>
         </w:rPr>
@@ -1440,6 +1519,7 @@
     </w:p>
     <w:p>
       <w:pPr>
+        <w:jc w:val="center"/>
         <w:rPr>
           <w:lang w:val="en-US"/>
         </w:rPr>
@@ -1506,6 +1586,7 @@
     </w:p>
     <w:p>
       <w:pPr>
+        <w:jc w:val="center"/>
         <w:rPr>
           <w:lang w:val="en-US"/>
         </w:rPr>
@@ -1617,6 +1698,7 @@
     <w:p>
       <w:pPr>
         <w:ind w:left="360"/>
+        <w:jc w:val="center"/>
         <w:rPr>
           <w:lang w:val="en-US"/>
         </w:rPr>
@@ -1698,6 +1780,7 @@
     <w:p>
       <w:pPr>
         <w:pStyle w:val="Heading1"/>
+        <w:jc w:val="center"/>
         <w:rPr>
           <w:lang w:val="en-US"/>
         </w:rPr>
@@ -1766,12 +1849,13 @@
       <w:pPr>
         <w:rPr>
           <w:noProof/>
-          <w:lang w:eastAsia="nl-BE"/>
-        </w:rPr>
-      </w:pPr>
-    </w:p>
-    <w:p>
-      <w:pPr>
+          <w:lang w:val="en-US" w:eastAsia="nl-BE"/>
+        </w:rPr>
+      </w:pPr>
+    </w:p>
+    <w:p>
+      <w:pPr>
+        <w:jc w:val="center"/>
         <w:rPr>
           <w:lang w:val="en-US"/>
         </w:rPr>
@@ -1846,6 +1930,7 @@
     </w:p>
     <w:p>
       <w:pPr>
+        <w:jc w:val="center"/>
         <w:rPr>
           <w:lang w:val="en-US"/>
         </w:rPr>
@@ -1891,7 +1976,475 @@
           </wp:inline>
         </w:drawing>
       </w:r>
+    </w:p>
+    <w:p>
+      <w:pPr>
+        <w:pStyle w:val="Heading3"/>
+        <w:numPr>
+          <w:ilvl w:val="0"/>
+          <w:numId w:val="7"/>
+        </w:numPr>
+        <w:rPr>
+          <w:lang w:val="en-US"/>
+        </w:rPr>
+      </w:pPr>
+      <w:r>
+        <w:rPr>
+          <w:lang w:val="en-US"/>
+        </w:rPr>
+        <w:t xml:space="preserve">Right click the button </w:t>
+      </w:r>
+      <w:r>
+        <w:rPr>
+          <w:lang w:val="en-US"/>
+        </w:rPr>
+        <w:sym w:font="Wingdings" w:char="F0E0"/>
+      </w:r>
+      <w:r>
+        <w:rPr>
+          <w:lang w:val="en-US"/>
+        </w:rPr>
+        <w:t xml:space="preserve"> Properties and change the label + the name</w:t>
+      </w:r>
+    </w:p>
+    <w:p>
+      <w:pPr>
+        <w:jc w:val="center"/>
+        <w:rPr>
+          <w:lang w:val="en-US"/>
+        </w:rPr>
+      </w:pPr>
+      <w:r>
+        <w:rPr>
+          <w:noProof/>
+          <w:lang w:eastAsia="nl-BE"/>
+        </w:rPr>
+        <w:drawing>
+          <wp:inline distT="0" distB="0" distL="0" distR="0" wp14:anchorId="374FD8D6" wp14:editId="62E15AF1">
+            <wp:extent cx="2796782" cy="2575783"/>
+            <wp:effectExtent l="0" t="0" r="3810" b="0"/>
+            <wp:docPr id="4" name="Picture 4"/>
+            <wp:cNvGraphicFramePr>
+              <a:graphicFrameLocks xmlns:a="http://schemas.openxmlformats.org/drawingml/2006/main" noChangeAspect="1"/>
+            </wp:cNvGraphicFramePr>
+            <a:graphic xmlns:a="http://schemas.openxmlformats.org/drawingml/2006/main">
+              <a:graphicData uri="http://schemas.openxmlformats.org/drawingml/2006/picture">
+                <pic:pic xmlns:pic="http://schemas.openxmlformats.org/drawingml/2006/picture">
+                  <pic:nvPicPr>
+                    <pic:cNvPr id="1" name=""/>
+                    <pic:cNvPicPr/>
+                  </pic:nvPicPr>
+                  <pic:blipFill>
+                    <a:blip r:embed="rId18"/>
+                    <a:stretch>
+                      <a:fillRect/>
+                    </a:stretch>
+                  </pic:blipFill>
+                  <pic:spPr>
+                    <a:xfrm>
+                      <a:off x="0" y="0"/>
+                      <a:ext cx="2796782" cy="2575783"/>
+                    </a:xfrm>
+                    <a:prstGeom prst="rect">
+                      <a:avLst/>
+                    </a:prstGeom>
+                  </pic:spPr>
+                </pic:pic>
+              </a:graphicData>
+            </a:graphic>
+          </wp:inline>
+        </w:drawing>
+      </w:r>
+    </w:p>
+    <w:p>
+      <w:pPr>
+        <w:pStyle w:val="Heading3"/>
+        <w:numPr>
+          <w:ilvl w:val="0"/>
+          <w:numId w:val="7"/>
+        </w:numPr>
+        <w:rPr>
+          <w:lang w:val="en-US"/>
+        </w:rPr>
+      </w:pPr>
+      <w:r>
+        <w:rPr>
+          <w:lang w:val="en-US"/>
+        </w:rPr>
+        <w:lastRenderedPageBreak/>
+        <w:t>Double click on the button and you will go to the code view.</w:t>
+      </w:r>
+    </w:p>
+    <w:p>
+      <w:pPr>
+        <w:jc w:val="center"/>
+        <w:rPr>
+          <w:lang w:val="en-US"/>
+        </w:rPr>
+      </w:pPr>
+      <w:r>
+        <w:rPr>
+          <w:noProof/>
+          <w:lang w:eastAsia="nl-BE"/>
+        </w:rPr>
+        <w:drawing>
+          <wp:inline distT="0" distB="0" distL="0" distR="0" wp14:anchorId="4750991C" wp14:editId="2E02BE64">
+            <wp:extent cx="5760720" cy="2459355"/>
+            <wp:effectExtent l="0" t="0" r="0" b="0"/>
+            <wp:docPr id="10" name="Picture 10"/>
+            <wp:cNvGraphicFramePr>
+              <a:graphicFrameLocks xmlns:a="http://schemas.openxmlformats.org/drawingml/2006/main" noChangeAspect="1"/>
+            </wp:cNvGraphicFramePr>
+            <a:graphic xmlns:a="http://schemas.openxmlformats.org/drawingml/2006/main">
+              <a:graphicData uri="http://schemas.openxmlformats.org/drawingml/2006/picture">
+                <pic:pic xmlns:pic="http://schemas.openxmlformats.org/drawingml/2006/picture">
+                  <pic:nvPicPr>
+                    <pic:cNvPr id="1" name=""/>
+                    <pic:cNvPicPr/>
+                  </pic:nvPicPr>
+                  <pic:blipFill>
+                    <a:blip r:embed="rId19"/>
+                    <a:stretch>
+                      <a:fillRect/>
+                    </a:stretch>
+                  </pic:blipFill>
+                  <pic:spPr>
+                    <a:xfrm>
+                      <a:off x="0" y="0"/>
+                      <a:ext cx="5760720" cy="2459355"/>
+                    </a:xfrm>
+                    <a:prstGeom prst="rect">
+                      <a:avLst/>
+                    </a:prstGeom>
+                  </pic:spPr>
+                </pic:pic>
+              </a:graphicData>
+            </a:graphic>
+          </wp:inline>
+        </w:drawing>
+      </w:r>
+    </w:p>
+    <w:p>
+      <w:pPr>
+        <w:pStyle w:val="Heading3"/>
+        <w:numPr>
+          <w:ilvl w:val="0"/>
+          <w:numId w:val="7"/>
+        </w:numPr>
+        <w:rPr>
+          <w:lang w:val="en-US"/>
+        </w:rPr>
+      </w:pPr>
+      <w:r>
+        <w:rPr>
+          <w:lang w:val="en-US"/>
+        </w:rPr>
+        <w:t xml:space="preserve">Go to build </w:t>
+      </w:r>
+      <w:r>
+        <w:rPr>
+          <w:lang w:val="en-US"/>
+        </w:rPr>
+        <w:sym w:font="Wingdings" w:char="F0E0"/>
+      </w:r>
+      <w:r>
+        <w:rPr>
+          <w:lang w:val="en-US"/>
+        </w:rPr>
+        <w:t xml:space="preserve"> </w:t>
+      </w:r>
+      <w:proofErr w:type="spellStart"/>
+      <w:r>
+        <w:rPr>
+          <w:lang w:val="en-US"/>
+        </w:rPr>
+        <w:t>build</w:t>
+      </w:r>
+      <w:proofErr w:type="spellEnd"/>
+      <w:r>
+        <w:rPr>
+          <w:lang w:val="en-US"/>
+        </w:rPr>
+        <w:t xml:space="preserve"> solution</w:t>
+      </w:r>
+    </w:p>
+    <w:p>
+      <w:pPr>
+        <w:jc w:val="center"/>
+        <w:rPr>
+          <w:lang w:val="en-US"/>
+        </w:rPr>
+      </w:pPr>
+      <w:r>
+        <w:rPr>
+          <w:noProof/>
+          <w:lang w:eastAsia="nl-BE"/>
+        </w:rPr>
+        <w:drawing>
+          <wp:inline distT="0" distB="0" distL="0" distR="0" wp14:anchorId="43351C8B" wp14:editId="1F7FEA7C">
+            <wp:extent cx="2575783" cy="2187130"/>
+            <wp:effectExtent l="0" t="0" r="0" b="3810"/>
+            <wp:docPr id="11" name="Picture 11"/>
+            <wp:cNvGraphicFramePr>
+              <a:graphicFrameLocks xmlns:a="http://schemas.openxmlformats.org/drawingml/2006/main" noChangeAspect="1"/>
+            </wp:cNvGraphicFramePr>
+            <a:graphic xmlns:a="http://schemas.openxmlformats.org/drawingml/2006/main">
+              <a:graphicData uri="http://schemas.openxmlformats.org/drawingml/2006/picture">
+                <pic:pic xmlns:pic="http://schemas.openxmlformats.org/drawingml/2006/picture">
+                  <pic:nvPicPr>
+                    <pic:cNvPr id="1" name=""/>
+                    <pic:cNvPicPr/>
+                  </pic:nvPicPr>
+                  <pic:blipFill>
+                    <a:blip r:embed="rId20"/>
+                    <a:stretch>
+                      <a:fillRect/>
+                    </a:stretch>
+                  </pic:blipFill>
+                  <pic:spPr>
+                    <a:xfrm>
+                      <a:off x="0" y="0"/>
+                      <a:ext cx="2575783" cy="2187130"/>
+                    </a:xfrm>
+                    <a:prstGeom prst="rect">
+                      <a:avLst/>
+                    </a:prstGeom>
+                  </pic:spPr>
+                </pic:pic>
+              </a:graphicData>
+            </a:graphic>
+          </wp:inline>
+        </w:drawing>
+      </w:r>
+    </w:p>
+    <w:p>
+      <w:pPr>
+        <w:pStyle w:val="Heading3"/>
+        <w:numPr>
+          <w:ilvl w:val="0"/>
+          <w:numId w:val="7"/>
+        </w:numPr>
+        <w:rPr>
+          <w:lang w:val="en-US"/>
+        </w:rPr>
+      </w:pPr>
+      <w:r>
+        <w:rPr>
+          <w:lang w:val="en-US"/>
+        </w:rPr>
+        <w:t xml:space="preserve">Go to your source directory and then to bin/debug </w:t>
+      </w:r>
+      <w:r>
+        <w:rPr>
+          <w:lang w:val="en-US"/>
+        </w:rPr>
+        <w:sym w:font="Wingdings" w:char="F0E0"/>
+      </w:r>
+      <w:r>
+        <w:rPr>
+          <w:lang w:val="en-US"/>
+        </w:rPr>
+        <w:t xml:space="preserve"> open the .</w:t>
+      </w:r>
+      <w:proofErr w:type="spellStart"/>
+      <w:r>
+        <w:rPr>
+          <w:lang w:val="en-US"/>
+        </w:rPr>
+        <w:t>vsto</w:t>
+      </w:r>
+      <w:proofErr w:type="spellEnd"/>
+      <w:r>
+        <w:rPr>
+          <w:lang w:val="en-US"/>
+        </w:rPr>
+        <w:t xml:space="preserve"> file to install it in excel.</w:t>
+      </w:r>
+    </w:p>
+    <w:p>
+      <w:pPr>
+        <w:jc w:val="center"/>
+        <w:rPr>
+          <w:lang w:val="en-US"/>
+        </w:rPr>
+      </w:pPr>
+      <w:r>
+        <w:rPr>
+          <w:noProof/>
+          <w:lang w:eastAsia="nl-BE"/>
+        </w:rPr>
+        <w:drawing>
+          <wp:inline distT="0" distB="0" distL="0" distR="0" wp14:anchorId="71CB2395" wp14:editId="0F5C8D1D">
+            <wp:extent cx="5760720" cy="1902460"/>
+            <wp:effectExtent l="0" t="0" r="0" b="2540"/>
+            <wp:docPr id="12" name="Picture 12"/>
+            <wp:cNvGraphicFramePr>
+              <a:graphicFrameLocks xmlns:a="http://schemas.openxmlformats.org/drawingml/2006/main" noChangeAspect="1"/>
+            </wp:cNvGraphicFramePr>
+            <a:graphic xmlns:a="http://schemas.openxmlformats.org/drawingml/2006/main">
+              <a:graphicData uri="http://schemas.openxmlformats.org/drawingml/2006/picture">
+                <pic:pic xmlns:pic="http://schemas.openxmlformats.org/drawingml/2006/picture">
+                  <pic:nvPicPr>
+                    <pic:cNvPr id="1" name=""/>
+                    <pic:cNvPicPr/>
+                  </pic:nvPicPr>
+                  <pic:blipFill>
+                    <a:blip r:embed="rId21"/>
+                    <a:stretch>
+                      <a:fillRect/>
+                    </a:stretch>
+                  </pic:blipFill>
+                  <pic:spPr>
+                    <a:xfrm>
+                      <a:off x="0" y="0"/>
+                      <a:ext cx="5760720" cy="1902460"/>
+                    </a:xfrm>
+                    <a:prstGeom prst="rect">
+                      <a:avLst/>
+                    </a:prstGeom>
+                  </pic:spPr>
+                </pic:pic>
+              </a:graphicData>
+            </a:graphic>
+          </wp:inline>
+        </w:drawing>
+      </w:r>
+    </w:p>
+    <w:p>
+      <w:pPr>
+        <w:pStyle w:val="Heading3"/>
+        <w:numPr>
+          <w:ilvl w:val="0"/>
+          <w:numId w:val="7"/>
+        </w:numPr>
+        <w:rPr>
+          <w:lang w:val="en-US"/>
+        </w:rPr>
+      </w:pPr>
+      <w:r>
+        <w:rPr>
+          <w:lang w:val="en-US"/>
+        </w:rPr>
+        <w:lastRenderedPageBreak/>
+        <w:t>It will install the file into excel now and show this screen when it is completed.</w:t>
+      </w:r>
+    </w:p>
+    <w:p>
+      <w:pPr>
+        <w:jc w:val="center"/>
+        <w:rPr>
+          <w:lang w:val="en-US"/>
+        </w:rPr>
+      </w:pPr>
+      <w:r>
+        <w:rPr>
+          <w:noProof/>
+          <w:lang w:eastAsia="nl-BE"/>
+        </w:rPr>
+        <w:drawing>
+          <wp:inline distT="0" distB="0" distL="0" distR="0" wp14:anchorId="6DC67102" wp14:editId="653EC29C">
+            <wp:extent cx="5105842" cy="2370025"/>
+            <wp:effectExtent l="0" t="0" r="0" b="0"/>
+            <wp:docPr id="13" name="Picture 13"/>
+            <wp:cNvGraphicFramePr>
+              <a:graphicFrameLocks xmlns:a="http://schemas.openxmlformats.org/drawingml/2006/main" noChangeAspect="1"/>
+            </wp:cNvGraphicFramePr>
+            <a:graphic xmlns:a="http://schemas.openxmlformats.org/drawingml/2006/main">
+              <a:graphicData uri="http://schemas.openxmlformats.org/drawingml/2006/picture">
+                <pic:pic xmlns:pic="http://schemas.openxmlformats.org/drawingml/2006/picture">
+                  <pic:nvPicPr>
+                    <pic:cNvPr id="1" name=""/>
+                    <pic:cNvPicPr/>
+                  </pic:nvPicPr>
+                  <pic:blipFill>
+                    <a:blip r:embed="rId22"/>
+                    <a:stretch>
+                      <a:fillRect/>
+                    </a:stretch>
+                  </pic:blipFill>
+                  <pic:spPr>
+                    <a:xfrm>
+                      <a:off x="0" y="0"/>
+                      <a:ext cx="5105842" cy="2370025"/>
+                    </a:xfrm>
+                    <a:prstGeom prst="rect">
+                      <a:avLst/>
+                    </a:prstGeom>
+                  </pic:spPr>
+                </pic:pic>
+              </a:graphicData>
+            </a:graphic>
+          </wp:inline>
+        </w:drawing>
+      </w:r>
+    </w:p>
+    <w:p>
+      <w:pPr>
+        <w:pStyle w:val="Heading3"/>
+        <w:numPr>
+          <w:ilvl w:val="0"/>
+          <w:numId w:val="7"/>
+        </w:numPr>
+        <w:rPr>
+          <w:lang w:val="en-US"/>
+        </w:rPr>
+      </w:pPr>
+      <w:r>
+        <w:rPr>
+          <w:lang w:val="en-US"/>
+        </w:rPr>
+        <w:t>When you open excel now you will see this</w:t>
+      </w:r>
+    </w:p>
+    <w:p>
+      <w:pPr>
+        <w:jc w:val="center"/>
+        <w:rPr>
+          <w:lang w:val="en-US"/>
+        </w:rPr>
+      </w:pPr>
       <w:bookmarkStart w:id="0" w:name="_GoBack"/>
+      <w:r>
+        <w:rPr>
+          <w:noProof/>
+          <w:lang w:eastAsia="nl-BE"/>
+        </w:rPr>
+        <w:drawing>
+          <wp:inline distT="0" distB="0" distL="0" distR="0" wp14:anchorId="58B29EEA" wp14:editId="1051CEDA">
+            <wp:extent cx="5760720" cy="997585"/>
+            <wp:effectExtent l="0" t="0" r="0" b="0"/>
+            <wp:docPr id="27" name="Picture 27"/>
+            <wp:cNvGraphicFramePr>
+              <a:graphicFrameLocks xmlns:a="http://schemas.openxmlformats.org/drawingml/2006/main" noChangeAspect="1"/>
+            </wp:cNvGraphicFramePr>
+            <a:graphic xmlns:a="http://schemas.openxmlformats.org/drawingml/2006/main">
+              <a:graphicData uri="http://schemas.openxmlformats.org/drawingml/2006/picture">
+                <pic:pic xmlns:pic="http://schemas.openxmlformats.org/drawingml/2006/picture">
+                  <pic:nvPicPr>
+                    <pic:cNvPr id="1" name=""/>
+                    <pic:cNvPicPr/>
+                  </pic:nvPicPr>
+                  <pic:blipFill>
+                    <a:blip r:embed="rId23"/>
+                    <a:stretch>
+                      <a:fillRect/>
+                    </a:stretch>
+                  </pic:blipFill>
+                  <pic:spPr>
+                    <a:xfrm>
+                      <a:off x="0" y="0"/>
+                      <a:ext cx="5760720" cy="997585"/>
+                    </a:xfrm>
+                    <a:prstGeom prst="rect">
+                      <a:avLst/>
+                    </a:prstGeom>
+                  </pic:spPr>
+                </pic:pic>
+              </a:graphicData>
+            </a:graphic>
+          </wp:inline>
+        </w:drawing>
+      </w:r>
       <w:bookmarkEnd w:id="0"/>
     </w:p>
     <w:p>

</xml_diff>

<commit_message>
Updates to reference and Documentation.
</commit_message>
<xml_diff>
--- a/CategorieB.docx
+++ b/CategorieB.docx
@@ -5,45 +5,116 @@
     <w:p>
       <w:pPr>
         <w:pStyle w:val="Title"/>
-        <w:rPr>
-          <w:lang w:val="en-US"/>
-        </w:rPr>
-      </w:pPr>
-      <w:proofErr w:type="spellStart"/>
-      <w:r>
-        <w:rPr>
-          <w:lang w:val="en-US"/>
-        </w:rPr>
-        <w:t>Categorie</w:t>
-      </w:r>
-      <w:proofErr w:type="spellEnd"/>
-      <w:r>
-        <w:rPr>
-          <w:lang w:val="en-US"/>
-        </w:rPr>
-        <w:t xml:space="preserve"> </w:t>
-      </w:r>
-      <w:proofErr w:type="gramStart"/>
-      <w:r>
-        <w:rPr>
-          <w:lang w:val="en-US"/>
-        </w:rPr>
-        <w:t>B :</w:t>
-      </w:r>
-      <w:proofErr w:type="gramEnd"/>
-      <w:r>
-        <w:rPr>
-          <w:lang w:val="en-US"/>
-        </w:rPr>
-        <w:t xml:space="preserve"> Microsoft Office Automation</w:t>
-      </w:r>
-    </w:p>
-    <w:p>
-      <w:pPr>
-        <w:rPr>
-          <w:lang w:val="en-US"/>
-        </w:rPr>
-      </w:pPr>
+      </w:pPr>
+      <w:r>
+        <w:t>Categorie B : Microsoft Office Automation</w:t>
+      </w:r>
+    </w:p>
+    <w:p/>
+    <w:p>
+      <w:pPr>
+        <w:pStyle w:val="Heading1"/>
+      </w:pPr>
+      <w:r>
+        <w:t>Wat</w:t>
+      </w:r>
+    </w:p>
+    <w:p>
+      <w:r>
+        <w:t>Onder Microsoft Automation verstaan we het automatiseren van verschillende taken in het Microsoft Office software pakket, in dit pakket zitten verschillende tools</w:t>
+      </w:r>
+      <w:r>
+        <w:t xml:space="preserve">. (Enkele voorbeelden zijn: fonts, font </w:t>
+      </w:r>
+      <w:r>
+        <w:t>groottes</w:t>
+      </w:r>
+      <w:bookmarkStart w:id="0" w:name="_GoBack"/>
+      <w:bookmarkEnd w:id="0"/>
+      <w:r>
+        <w:t>, automatisch centreren, onderlijnen, vet zetten, … )</w:t>
+      </w:r>
+    </w:p>
+    <w:p>
+      <w:r>
+        <w:t>Deze verschillende tools maken dus het leven van de gebruiker en ontwikkelaar makkelijker omdat ze de taken automatiseren, hierdoor hoeft men repetitieve taken niet telkens opnieuw te doen.</w:t>
+      </w:r>
+    </w:p>
+    <w:p>
+      <w:pPr>
+        <w:pStyle w:val="Heading1"/>
+      </w:pPr>
+      <w:r>
+        <w:t>Hoe</w:t>
+      </w:r>
+    </w:p>
+    <w:p>
+      <w:r>
+        <w:t xml:space="preserve">Microsoft stelt </w:t>
+      </w:r>
+      <w:r>
+        <w:t>een API en tools</w:t>
+      </w:r>
+      <w:r>
+        <w:t xml:space="preserve"> ter beschikking aan ontwikkelaars, deze </w:t>
+      </w:r>
+      <w:r>
+        <w:t xml:space="preserve">API en </w:t>
+      </w:r>
+      <w:r>
+        <w:t>tools laten de ontwikkelaar toe om verschillende functies te gebr</w:t>
+      </w:r>
+      <w:r>
+        <w:t>uiken om het Microsoft Office pakket uit te breiden en extensies toe te voegen.</w:t>
+      </w:r>
+    </w:p>
+    <w:p>
+      <w:pPr>
+        <w:pStyle w:val="Heading1"/>
+      </w:pPr>
+      <w:r>
+        <w:t>API</w:t>
+      </w:r>
+    </w:p>
+    <w:p>
+      <w:pPr>
+        <w:spacing w:after="0"/>
+        <w:ind w:left="1416" w:hanging="1416"/>
+      </w:pPr>
+      <w:r>
+        <w:t xml:space="preserve">API staat voor Application Programming </w:t>
+      </w:r>
+      <w:r>
+        <w:t xml:space="preserve">Interface, </w:t>
+      </w:r>
+      <w:r>
+        <w:t xml:space="preserve">het is een verzameling van verschillende </w:t>
+      </w:r>
+    </w:p>
+    <w:p>
+      <w:pPr>
+        <w:spacing w:after="0"/>
+      </w:pPr>
+      <w:r>
+        <w:t>Methodes</w:t>
+      </w:r>
+      <w:r>
+        <w:t xml:space="preserve"> die</w:t>
+      </w:r>
+      <w:r>
+        <w:t xml:space="preserve"> de programmeur kan gebruiken om te communiceren met een onderdeel van het programma. (Voorbeeld: </w:t>
+      </w:r>
+      <w:r>
+        <w:t>Het vinden van de geselecteerde cellen, Het zetten van een kleur voor die cellen, Het vinden van het gebruikte font, …)</w:t>
+      </w:r>
+    </w:p>
+    <w:p>
+      <w:pPr>
+        <w:spacing w:after="0"/>
+      </w:pPr>
+      <w:r>
+        <w:t>Dit laat de applicaties die hiervan gebruik maken toe zodat ze op een hoog niveau van abstractie kunnen werken.</w:t>
+      </w:r>
     </w:p>
     <w:p>
       <w:pPr>
@@ -329,6 +400,7 @@
         <w:rPr>
           <w:lang w:val="en-US"/>
         </w:rPr>
+        <w:lastRenderedPageBreak/>
         <w:t>Press customize and make sure the .NET computability support will be installed</w:t>
       </w:r>
     </w:p>
@@ -570,7 +642,6 @@
         <w:rPr>
           <w:lang w:val="en-US"/>
         </w:rPr>
-        <w:lastRenderedPageBreak/>
         <w:t>Wait until Microsoft office is done installing</w:t>
       </w:r>
     </w:p>
@@ -748,7 +819,6 @@
         <w:rPr>
           <w:lang w:val="en-US"/>
         </w:rPr>
-        <w:lastRenderedPageBreak/>
         <w:t xml:space="preserve">Go to File </w:t>
       </w:r>
       <w:r>
@@ -989,6 +1059,7 @@
         <w:rPr>
           <w:lang w:val="en-US"/>
         </w:rPr>
+        <w:lastRenderedPageBreak/>
         <w:t>(</w:t>
       </w:r>
       <w:r>
@@ -1513,7 +1584,6 @@
         <w:rPr>
           <w:lang w:val="en-US"/>
         </w:rPr>
-        <w:lastRenderedPageBreak/>
         <w:t>Then you get this screen</w:t>
       </w:r>
     </w:p>
@@ -1581,6 +1651,7 @@
         <w:rPr>
           <w:lang w:val="en-US"/>
         </w:rPr>
+        <w:lastRenderedPageBreak/>
         <w:t>After pressing Ok, you will see this in the solution explorer.</w:t>
       </w:r>
     </w:p>
@@ -1760,21 +1831,7 @@
         <w:rPr>
           <w:lang w:val="en-US"/>
         </w:rPr>
-        <w:t>Click on Ribbon (Visual Designer) and give it a name (</w:t>
-      </w:r>
-      <w:proofErr w:type="spellStart"/>
-      <w:r>
-        <w:rPr>
-          <w:lang w:val="en-US"/>
-        </w:rPr>
-        <w:t>RibbonKdg</w:t>
-      </w:r>
-      <w:proofErr w:type="spellEnd"/>
-      <w:r>
-        <w:rPr>
-          <w:lang w:val="en-US"/>
-        </w:rPr>
-        <w:t xml:space="preserve"> in this example)</w:t>
+        <w:t>Click on Ribbon (Visual Designer) and give it a name (RibbonKdg in this example)</w:t>
       </w:r>
     </w:p>
     <w:p>
@@ -2151,21 +2208,7 @@
         <w:rPr>
           <w:lang w:val="en-US"/>
         </w:rPr>
-        <w:t xml:space="preserve"> </w:t>
-      </w:r>
-      <w:proofErr w:type="spellStart"/>
-      <w:r>
-        <w:rPr>
-          <w:lang w:val="en-US"/>
-        </w:rPr>
-        <w:t>build</w:t>
-      </w:r>
-      <w:proofErr w:type="spellEnd"/>
-      <w:r>
-        <w:rPr>
-          <w:lang w:val="en-US"/>
-        </w:rPr>
-        <w:t xml:space="preserve"> solution</w:t>
+        <w:t xml:space="preserve"> build solution</w:t>
       </w:r>
     </w:p>
     <w:p>
@@ -2244,21 +2287,7 @@
         <w:rPr>
           <w:lang w:val="en-US"/>
         </w:rPr>
-        <w:t xml:space="preserve"> open the .</w:t>
-      </w:r>
-      <w:proofErr w:type="spellStart"/>
-      <w:r>
-        <w:rPr>
-          <w:lang w:val="en-US"/>
-        </w:rPr>
-        <w:t>vsto</w:t>
-      </w:r>
-      <w:proofErr w:type="spellEnd"/>
-      <w:r>
-        <w:rPr>
-          <w:lang w:val="en-US"/>
-        </w:rPr>
-        <w:t xml:space="preserve"> file to install it in excel.</w:t>
+        <w:t xml:space="preserve"> open the .vsto file to install it in excel.</w:t>
       </w:r>
     </w:p>
     <w:p>
@@ -2403,7 +2432,6 @@
           <w:lang w:val="en-US"/>
         </w:rPr>
       </w:pPr>
-      <w:bookmarkStart w:id="0" w:name="_GoBack"/>
       <w:r>
         <w:rPr>
           <w:noProof/>
@@ -2445,7 +2473,6 @@
           </wp:inline>
         </w:drawing>
       </w:r>
-      <w:bookmarkEnd w:id="0"/>
     </w:p>
     <w:p>
       <w:pPr>

</xml_diff>

<commit_message>
Added Architecture to the document.
</commit_message>
<xml_diff>
--- a/CategorieB.docx
+++ b/CategorieB.docx
@@ -29,91 +29,338 @@
       <w:r>
         <w:t>groottes</w:t>
       </w:r>
+      <w:r>
+        <w:t>, automatisch centreren, onderlijnen, vet zetten, … )</w:t>
+      </w:r>
+    </w:p>
+    <w:p>
+      <w:r>
+        <w:t>Deze verschillende tools maken dus het leven van de gebruiker en ontwikkelaar makkelijker omdat ze de taken automatiseren, hierdoor hoeft men repetitieve taken niet telkens opnieuw te doen.</w:t>
+      </w:r>
+    </w:p>
+    <w:p>
+      <w:pPr>
+        <w:pStyle w:val="Heading1"/>
+      </w:pPr>
+      <w:r>
+        <w:t>Hoe</w:t>
+      </w:r>
+    </w:p>
+    <w:p>
+      <w:r>
+        <w:t xml:space="preserve">Microsoft stelt </w:t>
+      </w:r>
+      <w:r>
+        <w:t>een API en tools</w:t>
+      </w:r>
+      <w:r>
+        <w:t xml:space="preserve"> ter beschikking aan ontwikkelaars, deze </w:t>
+      </w:r>
+      <w:r>
+        <w:t xml:space="preserve">API en </w:t>
+      </w:r>
+      <w:r>
+        <w:t>tools laten de ontwikkelaar toe om verschillende functies te gebr</w:t>
+      </w:r>
+      <w:r>
+        <w:t>uiken om het Microsoft Office pakket uit te breiden en extensies toe te voegen.</w:t>
+      </w:r>
+    </w:p>
+    <w:p>
+      <w:pPr>
+        <w:pStyle w:val="Heading1"/>
+      </w:pPr>
+      <w:r>
+        <w:t>API</w:t>
+      </w:r>
+    </w:p>
+    <w:p>
+      <w:pPr>
+        <w:spacing w:after="0"/>
+        <w:ind w:left="1416" w:hanging="1416"/>
+      </w:pPr>
+      <w:r>
+        <w:t xml:space="preserve">API staat voor Application Programming </w:t>
+      </w:r>
+      <w:r>
+        <w:t xml:space="preserve">Interface, </w:t>
+      </w:r>
+      <w:r>
+        <w:t xml:space="preserve">het is een verzameling van verschillende </w:t>
+      </w:r>
+    </w:p>
+    <w:p>
+      <w:pPr>
+        <w:spacing w:after="0"/>
+      </w:pPr>
+      <w:r>
+        <w:t>Methodes</w:t>
+      </w:r>
+      <w:r>
+        <w:t xml:space="preserve"> die</w:t>
+      </w:r>
+      <w:r>
+        <w:t xml:space="preserve"> de programmeur kan gebruiken om te communiceren met een onderdeel van het programma. (Voorbeeld: </w:t>
+      </w:r>
+      <w:r>
+        <w:t>Het vinden van de geselecteerde cellen, Het zetten van een kleur voor die cellen, Het vinden van het gebruikte font, …)</w:t>
+      </w:r>
+    </w:p>
+    <w:p>
+      <w:pPr>
+        <w:spacing w:after="0"/>
+      </w:pPr>
+      <w:r>
+        <w:t>Dit laat de applicaties die hiervan gebruik maken toe zodat ze op een hoog niveau van abstractie kunnen werken.</w:t>
+      </w:r>
+    </w:p>
+    <w:p>
+      <w:pPr>
+        <w:pStyle w:val="Heading1"/>
+      </w:pPr>
+      <w:r>
+        <w:t>Achterliggende Architectuur</w:t>
+      </w:r>
+      <w:r>
+        <w:t xml:space="preserve"> + Werking</w:t>
+      </w:r>
       <w:bookmarkStart w:id="0" w:name="_GoBack"/>
       <w:bookmarkEnd w:id="0"/>
-      <w:r>
-        <w:t>, automatisch centreren, onderlijnen, vet zetten, … )</w:t>
-      </w:r>
-    </w:p>
-    <w:p>
-      <w:r>
-        <w:t>Deze verschillende tools maken dus het leven van de gebruiker en ontwikkelaar makkelijker omdat ze de taken automatiseren, hierdoor hoeft men repetitieve taken niet telkens opnieuw te doen.</w:t>
-      </w:r>
-    </w:p>
-    <w:p>
-      <w:pPr>
-        <w:pStyle w:val="Heading1"/>
-      </w:pPr>
-      <w:r>
-        <w:t>Hoe</w:t>
-      </w:r>
-    </w:p>
-    <w:p>
-      <w:r>
-        <w:t xml:space="preserve">Microsoft stelt </w:t>
-      </w:r>
-      <w:r>
-        <w:t>een API en tools</w:t>
-      </w:r>
-      <w:r>
-        <w:t xml:space="preserve"> ter beschikking aan ontwikkelaars, deze </w:t>
-      </w:r>
-      <w:r>
-        <w:t xml:space="preserve">API en </w:t>
-      </w:r>
-      <w:r>
-        <w:t>tools laten de ontwikkelaar toe om verschillende functies te gebr</w:t>
-      </w:r>
-      <w:r>
-        <w:t>uiken om het Microsoft Office pakket uit te breiden en extensies toe te voegen.</w:t>
-      </w:r>
-    </w:p>
-    <w:p>
-      <w:pPr>
-        <w:pStyle w:val="Heading1"/>
-      </w:pPr>
-      <w:r>
-        <w:t>API</w:t>
-      </w:r>
-    </w:p>
-    <w:p>
-      <w:pPr>
-        <w:spacing w:after="0"/>
-        <w:ind w:left="1416" w:hanging="1416"/>
-      </w:pPr>
-      <w:r>
-        <w:t xml:space="preserve">API staat voor Application Programming </w:t>
-      </w:r>
-      <w:r>
-        <w:t xml:space="preserve">Interface, </w:t>
-      </w:r>
-      <w:r>
-        <w:t xml:space="preserve">het is een verzameling van verschillende </w:t>
-      </w:r>
-    </w:p>
-    <w:p>
-      <w:pPr>
-        <w:spacing w:after="0"/>
-      </w:pPr>
-      <w:r>
-        <w:t>Methodes</w:t>
-      </w:r>
-      <w:r>
-        <w:t xml:space="preserve"> die</w:t>
-      </w:r>
-      <w:r>
-        <w:t xml:space="preserve"> de programmeur kan gebruiken om te communiceren met een onderdeel van het programma. (Voorbeeld: </w:t>
-      </w:r>
-      <w:r>
-        <w:t>Het vinden van de geselecteerde cellen, Het zetten van een kleur voor die cellen, Het vinden van het gebruikte font, …)</w:t>
-      </w:r>
-    </w:p>
-    <w:p>
-      <w:pPr>
-        <w:spacing w:after="0"/>
-      </w:pPr>
-      <w:r>
-        <w:t>Dit laat de applicaties die hiervan gebruik maken toe zodat ze op een hoog niveau van abstractie kunnen werken.</w:t>
+    </w:p>
+    <w:p>
+      <w:pPr>
+        <w:jc w:val="center"/>
+      </w:pPr>
+      <w:r>
+        <w:rPr>
+          <w:noProof/>
+          <w:lang w:eastAsia="nl-BE"/>
+        </w:rPr>
+        <w:drawing>
+          <wp:inline distT="0" distB="0" distL="0" distR="0">
+            <wp:extent cx="2720340" cy="3398520"/>
+            <wp:effectExtent l="0" t="0" r="3810" b="0"/>
+            <wp:docPr id="3" name="Picture 3" descr="2007 Office add-in architecture"/>
+            <wp:cNvGraphicFramePr>
+              <a:graphicFrameLocks xmlns:a="http://schemas.openxmlformats.org/drawingml/2006/main" noChangeAspect="1"/>
+            </wp:cNvGraphicFramePr>
+            <a:graphic xmlns:a="http://schemas.openxmlformats.org/drawingml/2006/main">
+              <a:graphicData uri="http://schemas.openxmlformats.org/drawingml/2006/picture">
+                <pic:pic xmlns:pic="http://schemas.openxmlformats.org/drawingml/2006/picture">
+                  <pic:nvPicPr>
+                    <pic:cNvPr id="0" name="Picture 1" descr="2007 Office add-in architecture"/>
+                    <pic:cNvPicPr>
+                      <a:picLocks noChangeAspect="1" noChangeArrowheads="1"/>
+                    </pic:cNvPicPr>
+                  </pic:nvPicPr>
+                  <pic:blipFill>
+                    <a:blip r:embed="rId5">
+                      <a:extLst>
+                        <a:ext uri="{28A0092B-C50C-407E-A947-70E740481C1C}">
+                          <a14:useLocalDpi xmlns:a14="http://schemas.microsoft.com/office/drawing/2010/main" val="0"/>
+                        </a:ext>
+                      </a:extLst>
+                    </a:blip>
+                    <a:srcRect/>
+                    <a:stretch>
+                      <a:fillRect/>
+                    </a:stretch>
+                  </pic:blipFill>
+                  <pic:spPr bwMode="auto">
+                    <a:xfrm>
+                      <a:off x="0" y="0"/>
+                      <a:ext cx="2720340" cy="3398520"/>
+                    </a:xfrm>
+                    <a:prstGeom prst="rect">
+                      <a:avLst/>
+                    </a:prstGeom>
+                    <a:noFill/>
+                    <a:ln>
+                      <a:noFill/>
+                    </a:ln>
+                  </pic:spPr>
+                </pic:pic>
+              </a:graphicData>
+            </a:graphic>
+          </wp:inline>
+        </w:drawing>
+      </w:r>
+    </w:p>
+    <w:p>
+      <w:r>
+        <w:t>De archite</w:t>
+      </w:r>
+      <w:r>
+        <w:t>ctuur van een Microsoft Office add-i</w:t>
+      </w:r>
+      <w:r>
+        <w:t>n werkt doordat men een applicatie maakt in Visual studio, deze applicatie wordt dan gecompileerd en kan worden ingeladen in Microsoft Office.</w:t>
+      </w:r>
+    </w:p>
+    <w:p>
+      <w:pPr>
+        <w:pStyle w:val="ListParagraph"/>
+        <w:numPr>
+          <w:ilvl w:val="0"/>
+          <w:numId w:val="8"/>
+        </w:numPr>
+      </w:pPr>
+      <w:r>
+        <w:lastRenderedPageBreak/>
+        <w:t>Bij het opstartten van Microsoft Office gaat men zoeken in het Register om te zien of er records zijn die wijzen op add-ins die gemaakt zijn met de Office Developer Tools.</w:t>
+      </w:r>
+    </w:p>
+    <w:p>
+      <w:pPr>
+        <w:pStyle w:val="ListParagraph"/>
+        <w:numPr>
+          <w:ilvl w:val="0"/>
+          <w:numId w:val="8"/>
+        </w:numPr>
+      </w:pPr>
+      <w:r>
+        <w:t>Als er records zijn gevonden gaat de applicatie “VSTOEE.dll” laden, dit laad op zijn beurt “VSTOLoader.dll”. Dit zijn componenten voor de Visual Studio 2010 Tools voor Office Runtime.</w:t>
+      </w:r>
+    </w:p>
+    <w:p>
+      <w:pPr>
+        <w:pStyle w:val="ListParagraph"/>
+        <w:numPr>
+          <w:ilvl w:val="0"/>
+          <w:numId w:val="8"/>
+        </w:numPr>
+      </w:pPr>
+      <w:r>
+        <w:t xml:space="preserve">De VSTOLoader.dll file gaat </w:t>
+      </w:r>
+      <w:r>
+        <w:t xml:space="preserve">het .NET framework laden en een </w:t>
+      </w:r>
+      <w:r>
+        <w:t>bepaald stuk van de Visual Studio Tools voor de Office Runtime.</w:t>
+      </w:r>
+    </w:p>
+    <w:p>
+      <w:pPr>
+        <w:pStyle w:val="ListParagraph"/>
+        <w:numPr>
+          <w:ilvl w:val="0"/>
+          <w:numId w:val="8"/>
+        </w:numPr>
+      </w:pPr>
+      <w:r>
+        <w:t>De Visual Studio Tools gaat dan kijken naar de manifest om te zien of er updates zijn en deze updates dan te installeren.</w:t>
+      </w:r>
+    </w:p>
+    <w:p>
+      <w:pPr>
+        <w:pStyle w:val="ListParagraph"/>
+        <w:numPr>
+          <w:ilvl w:val="0"/>
+          <w:numId w:val="8"/>
+        </w:numPr>
+      </w:pPr>
+      <w:r>
+        <w:t>Er worden verschillende security checks gedaan.</w:t>
+      </w:r>
+    </w:p>
+    <w:p>
+      <w:pPr>
+        <w:pStyle w:val="ListParagraph"/>
+        <w:numPr>
+          <w:ilvl w:val="0"/>
+          <w:numId w:val="8"/>
+        </w:numPr>
+      </w:pPr>
+      <w:r>
+        <w:t xml:space="preserve">Als de </w:t>
+      </w:r>
+      <w:r>
+        <w:t>add-i</w:t>
+      </w:r>
+      <w:r>
+        <w:t>n vertrouwd is gaat men zien of er Applicatie updates zijn, dit door middel van de applicatie manifest.</w:t>
+      </w:r>
+    </w:p>
+    <w:p>
+      <w:pPr>
+        <w:pStyle w:val="ListParagraph"/>
+        <w:numPr>
+          <w:ilvl w:val="0"/>
+          <w:numId w:val="8"/>
+        </w:numPr>
+      </w:pPr>
+      <w:r>
+        <w:t>Men gaat de app</w:t>
+      </w:r>
+      <w:r>
+        <w:t>licatie domein creëeren die de add-i</w:t>
+      </w:r>
+      <w:r>
+        <w:t>n assembly gaat laden.</w:t>
+      </w:r>
+    </w:p>
+    <w:p>
+      <w:pPr>
+        <w:pStyle w:val="ListParagraph"/>
+        <w:numPr>
+          <w:ilvl w:val="0"/>
+          <w:numId w:val="8"/>
+        </w:numPr>
+      </w:pPr>
+      <w:r>
+        <w:t>De Visual Studio Too</w:t>
+      </w:r>
+      <w:r>
+        <w:t>ls voor de Office runtime laad de add-i</w:t>
+      </w:r>
+      <w:r>
+        <w:t>n</w:t>
+      </w:r>
+      <w:r>
+        <w:t xml:space="preserve"> assembly in het applicatie domein.</w:t>
+      </w:r>
+    </w:p>
+    <w:p>
+      <w:pPr>
+        <w:pStyle w:val="ListParagraph"/>
+        <w:numPr>
+          <w:ilvl w:val="0"/>
+          <w:numId w:val="8"/>
+        </w:numPr>
+      </w:pPr>
+      <w:r>
+        <w:t xml:space="preserve">De Visual Studio Tools voor de Office runtime roept de </w:t>
+      </w:r>
+      <w:r>
+        <w:rPr>
+          <w:b/>
+        </w:rPr>
+        <w:t>RequestComAddInAutomationService</w:t>
+      </w:r>
+      <w:r>
+        <w:t xml:space="preserve"> methode in de add-in op als deze ge-override was.</w:t>
+      </w:r>
+    </w:p>
+    <w:p>
+      <w:pPr>
+        <w:pStyle w:val="ListParagraph"/>
+        <w:numPr>
+          <w:ilvl w:val="0"/>
+          <w:numId w:val="8"/>
+        </w:numPr>
+      </w:pPr>
+      <w:r>
+        <w:t xml:space="preserve">De Visual Studio Tools voor de Office runtime roept de </w:t>
+      </w:r>
+      <w:r>
+        <w:rPr>
+          <w:b/>
+        </w:rPr>
+        <w:t>RequestService</w:t>
+      </w:r>
+      <w:r>
+        <w:t xml:space="preserve"> methode voor de geschreven add-in op.</w:t>
       </w:r>
     </w:p>
     <w:p>
@@ -353,7 +600,7 @@
                     </pic:cNvPicPr>
                   </pic:nvPicPr>
                   <pic:blipFill>
-                    <a:blip r:embed="rId5">
+                    <a:blip r:embed="rId6">
                       <a:extLst>
                         <a:ext uri="{28A0092B-C50C-407E-A947-70E740481C1C}">
                           <a14:useLocalDpi xmlns:a14="http://schemas.microsoft.com/office/drawing/2010/main" val="0"/>
@@ -400,7 +647,6 @@
         <w:rPr>
           <w:lang w:val="en-US"/>
         </w:rPr>
-        <w:lastRenderedPageBreak/>
         <w:t>Press customize and make sure the .NET computability support will be installed</w:t>
       </w:r>
     </w:p>
@@ -449,7 +695,7 @@
                     </pic:cNvPicPr>
                   </pic:nvPicPr>
                   <pic:blipFill rotWithShape="1">
-                    <a:blip r:embed="rId6">
+                    <a:blip r:embed="rId7">
                       <a:extLst>
                         <a:ext uri="{28A0092B-C50C-407E-A947-70E740481C1C}">
                           <a14:useLocalDpi xmlns:a14="http://schemas.microsoft.com/office/drawing/2010/main" val="0"/>
@@ -495,6 +741,7 @@
           <w:noProof/>
           <w:lang w:eastAsia="nl-BE"/>
         </w:rPr>
+        <w:lastRenderedPageBreak/>
         <mc:AlternateContent>
           <mc:Choice Requires="wps">
             <w:drawing>
@@ -588,7 +835,7 @@
                     </pic:cNvPicPr>
                   </pic:nvPicPr>
                   <pic:blipFill>
-                    <a:blip r:embed="rId7">
+                    <a:blip r:embed="rId8">
                       <a:extLst>
                         <a:ext uri="{28A0092B-C50C-407E-A947-70E740481C1C}">
                           <a14:useLocalDpi xmlns:a14="http://schemas.microsoft.com/office/drawing/2010/main" val="0"/>
@@ -675,7 +922,7 @@
                     </pic:cNvPicPr>
                   </pic:nvPicPr>
                   <pic:blipFill>
-                    <a:blip r:embed="rId8">
+                    <a:blip r:embed="rId9">
                       <a:extLst>
                         <a:ext uri="{28A0092B-C50C-407E-A947-70E740481C1C}">
                           <a14:useLocalDpi xmlns:a14="http://schemas.microsoft.com/office/drawing/2010/main" val="0"/>
@@ -783,7 +1030,7 @@
                     <pic:cNvPicPr/>
                   </pic:nvPicPr>
                   <pic:blipFill>
-                    <a:blip r:embed="rId9"/>
+                    <a:blip r:embed="rId10"/>
                     <a:stretch>
                       <a:fillRect/>
                     </a:stretch>
@@ -874,7 +1121,7 @@
                     <pic:cNvPicPr/>
                   </pic:nvPicPr>
                   <pic:blipFill>
-                    <a:blip r:embed="rId10"/>
+                    <a:blip r:embed="rId11"/>
                     <a:stretch>
                       <a:fillRect/>
                     </a:stretch>
@@ -1548,7 +1795,7 @@
                     <pic:cNvPicPr/>
                   </pic:nvPicPr>
                   <pic:blipFill>
-                    <a:blip r:embed="rId11"/>
+                    <a:blip r:embed="rId12"/>
                     <a:stretch>
                       <a:fillRect/>
                     </a:stretch>
@@ -1604,74 +1851,6 @@
             <wp:extent cx="5760720" cy="3096260"/>
             <wp:effectExtent l="0" t="0" r="0" b="8890"/>
             <wp:docPr id="21" name="Picture 21"/>
-            <wp:cNvGraphicFramePr>
-              <a:graphicFrameLocks xmlns:a="http://schemas.openxmlformats.org/drawingml/2006/main" noChangeAspect="1"/>
-            </wp:cNvGraphicFramePr>
-            <a:graphic xmlns:a="http://schemas.openxmlformats.org/drawingml/2006/main">
-              <a:graphicData uri="http://schemas.openxmlformats.org/drawingml/2006/picture">
-                <pic:pic xmlns:pic="http://schemas.openxmlformats.org/drawingml/2006/picture">
-                  <pic:nvPicPr>
-                    <pic:cNvPr id="1" name=""/>
-                    <pic:cNvPicPr/>
-                  </pic:nvPicPr>
-                  <pic:blipFill>
-                    <a:blip r:embed="rId12"/>
-                    <a:stretch>
-                      <a:fillRect/>
-                    </a:stretch>
-                  </pic:blipFill>
-                  <pic:spPr>
-                    <a:xfrm>
-                      <a:off x="0" y="0"/>
-                      <a:ext cx="5760720" cy="3096260"/>
-                    </a:xfrm>
-                    <a:prstGeom prst="rect">
-                      <a:avLst/>
-                    </a:prstGeom>
-                  </pic:spPr>
-                </pic:pic>
-              </a:graphicData>
-            </a:graphic>
-          </wp:inline>
-        </w:drawing>
-      </w:r>
-    </w:p>
-    <w:p>
-      <w:pPr>
-        <w:pStyle w:val="Heading3"/>
-        <w:numPr>
-          <w:ilvl w:val="0"/>
-          <w:numId w:val="3"/>
-        </w:numPr>
-        <w:rPr>
-          <w:lang w:val="en-US"/>
-        </w:rPr>
-      </w:pPr>
-      <w:r>
-        <w:rPr>
-          <w:lang w:val="en-US"/>
-        </w:rPr>
-        <w:lastRenderedPageBreak/>
-        <w:t>After pressing Ok, you will see this in the solution explorer.</w:t>
-      </w:r>
-    </w:p>
-    <w:p>
-      <w:pPr>
-        <w:jc w:val="center"/>
-        <w:rPr>
-          <w:lang w:val="en-US"/>
-        </w:rPr>
-      </w:pPr>
-      <w:r>
-        <w:rPr>
-          <w:noProof/>
-          <w:lang w:eastAsia="nl-BE"/>
-        </w:rPr>
-        <w:drawing>
-          <wp:inline distT="0" distB="0" distL="0" distR="0" wp14:anchorId="23C2737E" wp14:editId="5189D5F0">
-            <wp:extent cx="3444538" cy="4397121"/>
-            <wp:effectExtent l="0" t="0" r="3810" b="3810"/>
-            <wp:docPr id="22" name="Picture 22"/>
             <wp:cNvGraphicFramePr>
               <a:graphicFrameLocks xmlns:a="http://schemas.openxmlformats.org/drawingml/2006/main" noChangeAspect="1"/>
             </wp:cNvGraphicFramePr>
@@ -1691,7 +1870,7 @@
                   <pic:spPr>
                     <a:xfrm>
                       <a:off x="0" y="0"/>
-                      <a:ext cx="3444538" cy="4397121"/>
+                      <a:ext cx="5760720" cy="3096260"/>
                     </a:xfrm>
                     <a:prstGeom prst="rect">
                       <a:avLst/>
@@ -1706,42 +1885,10 @@
     </w:p>
     <w:p>
       <w:pPr>
-        <w:rPr>
-          <w:rFonts w:asciiTheme="majorHAnsi" w:eastAsiaTheme="majorEastAsia" w:hAnsiTheme="majorHAnsi" w:cstheme="majorBidi"/>
-          <w:color w:val="2E74B5" w:themeColor="accent1" w:themeShade="BF"/>
-          <w:sz w:val="26"/>
-          <w:szCs w:val="26"/>
-          <w:lang w:val="en-US"/>
-        </w:rPr>
-      </w:pPr>
-      <w:r>
-        <w:rPr>
-          <w:lang w:val="en-US"/>
-        </w:rPr>
-        <w:br w:type="page"/>
-      </w:r>
-    </w:p>
-    <w:p>
-      <w:pPr>
-        <w:pStyle w:val="Heading2"/>
-        <w:rPr>
-          <w:lang w:val="en-US"/>
-        </w:rPr>
-      </w:pPr>
-      <w:r>
-        <w:rPr>
-          <w:lang w:val="en-US"/>
-        </w:rPr>
-        <w:lastRenderedPageBreak/>
-        <w:t>Creating a custom Ribbon</w:t>
-      </w:r>
-    </w:p>
-    <w:p>
-      <w:pPr>
         <w:pStyle w:val="Heading3"/>
         <w:numPr>
           <w:ilvl w:val="0"/>
-          <w:numId w:val="7"/>
+          <w:numId w:val="3"/>
         </w:numPr>
         <w:rPr>
           <w:lang w:val="en-US"/>
@@ -1751,24 +1898,12 @@
         <w:rPr>
           <w:lang w:val="en-US"/>
         </w:rPr>
-        <w:t xml:space="preserve">Start by right clicking the project and going to add </w:t>
-      </w:r>
-      <w:r>
-        <w:rPr>
-          <w:lang w:val="en-US"/>
-        </w:rPr>
-        <w:sym w:font="Wingdings" w:char="F0E0"/>
-      </w:r>
-      <w:r>
-        <w:rPr>
-          <w:lang w:val="en-US"/>
-        </w:rPr>
-        <w:t xml:space="preserve"> new item</w:t>
-      </w:r>
-    </w:p>
-    <w:p>
-      <w:pPr>
-        <w:ind w:left="360"/>
+        <w:lastRenderedPageBreak/>
+        <w:t>After pressing Ok, you will see this in the solution explorer.</w:t>
+      </w:r>
+    </w:p>
+    <w:p>
+      <w:pPr>
         <w:jc w:val="center"/>
         <w:rPr>
           <w:lang w:val="en-US"/>
@@ -1780,10 +1915,10 @@
           <w:lang w:eastAsia="nl-BE"/>
         </w:rPr>
         <w:drawing>
-          <wp:inline distT="0" distB="0" distL="0" distR="0" wp14:anchorId="57502FB5" wp14:editId="5E4EF3D4">
-            <wp:extent cx="4328160" cy="3640196"/>
-            <wp:effectExtent l="0" t="0" r="0" b="0"/>
-            <wp:docPr id="23" name="Picture 23"/>
+          <wp:inline distT="0" distB="0" distL="0" distR="0" wp14:anchorId="23C2737E" wp14:editId="5189D5F0">
+            <wp:extent cx="3444538" cy="4397121"/>
+            <wp:effectExtent l="0" t="0" r="3810" b="3810"/>
+            <wp:docPr id="22" name="Picture 22"/>
             <wp:cNvGraphicFramePr>
               <a:graphicFrameLocks xmlns:a="http://schemas.openxmlformats.org/drawingml/2006/main" noChangeAspect="1"/>
             </wp:cNvGraphicFramePr>
@@ -1803,7 +1938,7 @@
                   <pic:spPr>
                     <a:xfrm>
                       <a:off x="0" y="0"/>
-                      <a:ext cx="4329390" cy="3641230"/>
+                      <a:ext cx="3444538" cy="4397121"/>
                     </a:xfrm>
                     <a:prstGeom prst="rect">
                       <a:avLst/>
@@ -1818,6 +1953,38 @@
     </w:p>
     <w:p>
       <w:pPr>
+        <w:rPr>
+          <w:rFonts w:asciiTheme="majorHAnsi" w:eastAsiaTheme="majorEastAsia" w:hAnsiTheme="majorHAnsi" w:cstheme="majorBidi"/>
+          <w:color w:val="2E74B5" w:themeColor="accent1" w:themeShade="BF"/>
+          <w:sz w:val="26"/>
+          <w:szCs w:val="26"/>
+          <w:lang w:val="en-US"/>
+        </w:rPr>
+      </w:pPr>
+      <w:r>
+        <w:rPr>
+          <w:lang w:val="en-US"/>
+        </w:rPr>
+        <w:br w:type="page"/>
+      </w:r>
+    </w:p>
+    <w:p>
+      <w:pPr>
+        <w:pStyle w:val="Heading2"/>
+        <w:rPr>
+          <w:lang w:val="en-US"/>
+        </w:rPr>
+      </w:pPr>
+      <w:r>
+        <w:rPr>
+          <w:lang w:val="en-US"/>
+        </w:rPr>
+        <w:lastRenderedPageBreak/>
+        <w:t>Creating a custom Ribbon</w:t>
+      </w:r>
+    </w:p>
+    <w:p>
+      <w:pPr>
         <w:pStyle w:val="Heading3"/>
         <w:numPr>
           <w:ilvl w:val="0"/>
@@ -1831,12 +1998,24 @@
         <w:rPr>
           <w:lang w:val="en-US"/>
         </w:rPr>
-        <w:t>Click on Ribbon (Visual Designer) and give it a name (RibbonKdg in this example)</w:t>
-      </w:r>
-    </w:p>
-    <w:p>
-      <w:pPr>
-        <w:pStyle w:val="Heading1"/>
+        <w:t xml:space="preserve">Start by right clicking the project and going to add </w:t>
+      </w:r>
+      <w:r>
+        <w:rPr>
+          <w:lang w:val="en-US"/>
+        </w:rPr>
+        <w:sym w:font="Wingdings" w:char="F0E0"/>
+      </w:r>
+      <w:r>
+        <w:rPr>
+          <w:lang w:val="en-US"/>
+        </w:rPr>
+        <w:t xml:space="preserve"> new item</w:t>
+      </w:r>
+    </w:p>
+    <w:p>
+      <w:pPr>
+        <w:ind w:left="360"/>
         <w:jc w:val="center"/>
         <w:rPr>
           <w:lang w:val="en-US"/>
@@ -1848,10 +2027,10 @@
           <w:lang w:eastAsia="nl-BE"/>
         </w:rPr>
         <w:drawing>
-          <wp:inline distT="0" distB="0" distL="0" distR="0" wp14:anchorId="53F39AA1" wp14:editId="0B513BC0">
-            <wp:extent cx="5348977" cy="3695700"/>
-            <wp:effectExtent l="0" t="0" r="4445" b="0"/>
-            <wp:docPr id="24" name="Picture 24"/>
+          <wp:inline distT="0" distB="0" distL="0" distR="0" wp14:anchorId="57502FB5" wp14:editId="5E4EF3D4">
+            <wp:extent cx="4328160" cy="3640196"/>
+            <wp:effectExtent l="0" t="0" r="0" b="0"/>
+            <wp:docPr id="23" name="Picture 23"/>
             <wp:cNvGraphicFramePr>
               <a:graphicFrameLocks xmlns:a="http://schemas.openxmlformats.org/drawingml/2006/main" noChangeAspect="1"/>
             </wp:cNvGraphicFramePr>
@@ -1871,6 +2050,74 @@
                   <pic:spPr>
                     <a:xfrm>
                       <a:off x="0" y="0"/>
+                      <a:ext cx="4329390" cy="3641230"/>
+                    </a:xfrm>
+                    <a:prstGeom prst="rect">
+                      <a:avLst/>
+                    </a:prstGeom>
+                  </pic:spPr>
+                </pic:pic>
+              </a:graphicData>
+            </a:graphic>
+          </wp:inline>
+        </w:drawing>
+      </w:r>
+    </w:p>
+    <w:p>
+      <w:pPr>
+        <w:pStyle w:val="Heading3"/>
+        <w:numPr>
+          <w:ilvl w:val="0"/>
+          <w:numId w:val="7"/>
+        </w:numPr>
+        <w:rPr>
+          <w:lang w:val="en-US"/>
+        </w:rPr>
+      </w:pPr>
+      <w:r>
+        <w:rPr>
+          <w:lang w:val="en-US"/>
+        </w:rPr>
+        <w:t>Click on Ribbon (Visual Designer) and give it a name (RibbonKdg in this example)</w:t>
+      </w:r>
+    </w:p>
+    <w:p>
+      <w:pPr>
+        <w:pStyle w:val="Heading1"/>
+        <w:jc w:val="center"/>
+        <w:rPr>
+          <w:lang w:val="en-US"/>
+        </w:rPr>
+      </w:pPr>
+      <w:r>
+        <w:rPr>
+          <w:noProof/>
+          <w:lang w:eastAsia="nl-BE"/>
+        </w:rPr>
+        <w:drawing>
+          <wp:inline distT="0" distB="0" distL="0" distR="0" wp14:anchorId="53F39AA1" wp14:editId="0B513BC0">
+            <wp:extent cx="5348977" cy="3695700"/>
+            <wp:effectExtent l="0" t="0" r="4445" b="0"/>
+            <wp:docPr id="24" name="Picture 24"/>
+            <wp:cNvGraphicFramePr>
+              <a:graphicFrameLocks xmlns:a="http://schemas.openxmlformats.org/drawingml/2006/main" noChangeAspect="1"/>
+            </wp:cNvGraphicFramePr>
+            <a:graphic xmlns:a="http://schemas.openxmlformats.org/drawingml/2006/main">
+              <a:graphicData uri="http://schemas.openxmlformats.org/drawingml/2006/picture">
+                <pic:pic xmlns:pic="http://schemas.openxmlformats.org/drawingml/2006/picture">
+                  <pic:nvPicPr>
+                    <pic:cNvPr id="1" name=""/>
+                    <pic:cNvPicPr/>
+                  </pic:nvPicPr>
+                  <pic:blipFill>
+                    <a:blip r:embed="rId16"/>
+                    <a:stretch>
+                      <a:fillRect/>
+                    </a:stretch>
+                  </pic:blipFill>
+                  <pic:spPr>
+                    <a:xfrm>
+                      <a:off x="0" y="0"/>
                       <a:ext cx="5350574" cy="3696803"/>
                     </a:xfrm>
                     <a:prstGeom prst="rect">
@@ -1939,7 +2186,7 @@
                     <pic:cNvPicPr/>
                   </pic:nvPicPr>
                   <pic:blipFill rotWithShape="1">
-                    <a:blip r:embed="rId16"/>
+                    <a:blip r:embed="rId17"/>
                     <a:srcRect b="53456"/>
                     <a:stretch/>
                   </pic:blipFill>
@@ -2013,7 +2260,7 @@
                     <pic:cNvPicPr/>
                   </pic:nvPicPr>
                   <pic:blipFill>
-                    <a:blip r:embed="rId17"/>
+                    <a:blip r:embed="rId18"/>
                     <a:stretch>
                       <a:fillRect/>
                     </a:stretch>
@@ -2081,74 +2328,6 @@
             <wp:extent cx="2796782" cy="2575783"/>
             <wp:effectExtent l="0" t="0" r="3810" b="0"/>
             <wp:docPr id="4" name="Picture 4"/>
-            <wp:cNvGraphicFramePr>
-              <a:graphicFrameLocks xmlns:a="http://schemas.openxmlformats.org/drawingml/2006/main" noChangeAspect="1"/>
-            </wp:cNvGraphicFramePr>
-            <a:graphic xmlns:a="http://schemas.openxmlformats.org/drawingml/2006/main">
-              <a:graphicData uri="http://schemas.openxmlformats.org/drawingml/2006/picture">
-                <pic:pic xmlns:pic="http://schemas.openxmlformats.org/drawingml/2006/picture">
-                  <pic:nvPicPr>
-                    <pic:cNvPr id="1" name=""/>
-                    <pic:cNvPicPr/>
-                  </pic:nvPicPr>
-                  <pic:blipFill>
-                    <a:blip r:embed="rId18"/>
-                    <a:stretch>
-                      <a:fillRect/>
-                    </a:stretch>
-                  </pic:blipFill>
-                  <pic:spPr>
-                    <a:xfrm>
-                      <a:off x="0" y="0"/>
-                      <a:ext cx="2796782" cy="2575783"/>
-                    </a:xfrm>
-                    <a:prstGeom prst="rect">
-                      <a:avLst/>
-                    </a:prstGeom>
-                  </pic:spPr>
-                </pic:pic>
-              </a:graphicData>
-            </a:graphic>
-          </wp:inline>
-        </w:drawing>
-      </w:r>
-    </w:p>
-    <w:p>
-      <w:pPr>
-        <w:pStyle w:val="Heading3"/>
-        <w:numPr>
-          <w:ilvl w:val="0"/>
-          <w:numId w:val="7"/>
-        </w:numPr>
-        <w:rPr>
-          <w:lang w:val="en-US"/>
-        </w:rPr>
-      </w:pPr>
-      <w:r>
-        <w:rPr>
-          <w:lang w:val="en-US"/>
-        </w:rPr>
-        <w:lastRenderedPageBreak/>
-        <w:t>Double click on the button and you will go to the code view.</w:t>
-      </w:r>
-    </w:p>
-    <w:p>
-      <w:pPr>
-        <w:jc w:val="center"/>
-        <w:rPr>
-          <w:lang w:val="en-US"/>
-        </w:rPr>
-      </w:pPr>
-      <w:r>
-        <w:rPr>
-          <w:noProof/>
-          <w:lang w:eastAsia="nl-BE"/>
-        </w:rPr>
-        <w:drawing>
-          <wp:inline distT="0" distB="0" distL="0" distR="0" wp14:anchorId="4750991C" wp14:editId="2E02BE64">
-            <wp:extent cx="5760720" cy="2459355"/>
-            <wp:effectExtent l="0" t="0" r="0" b="0"/>
-            <wp:docPr id="10" name="Picture 10"/>
             <wp:cNvGraphicFramePr>
               <a:graphicFrameLocks xmlns:a="http://schemas.openxmlformats.org/drawingml/2006/main" noChangeAspect="1"/>
             </wp:cNvGraphicFramePr>
@@ -2168,7 +2347,7 @@
                   <pic:spPr>
                     <a:xfrm>
                       <a:off x="0" y="0"/>
-                      <a:ext cx="5760720" cy="2459355"/>
+                      <a:ext cx="2796782" cy="2575783"/>
                     </a:xfrm>
                     <a:prstGeom prst="rect">
                       <a:avLst/>
@@ -2196,19 +2375,8 @@
         <w:rPr>
           <w:lang w:val="en-US"/>
         </w:rPr>
-        <w:t xml:space="preserve">Go to build </w:t>
-      </w:r>
-      <w:r>
-        <w:rPr>
-          <w:lang w:val="en-US"/>
-        </w:rPr>
-        <w:sym w:font="Wingdings" w:char="F0E0"/>
-      </w:r>
-      <w:r>
-        <w:rPr>
-          <w:lang w:val="en-US"/>
-        </w:rPr>
-        <w:t xml:space="preserve"> build solution</w:t>
+        <w:lastRenderedPageBreak/>
+        <w:t>Double click on the button and you will go to the code view.</w:t>
       </w:r>
     </w:p>
     <w:p>
@@ -2224,10 +2392,10 @@
           <w:lang w:eastAsia="nl-BE"/>
         </w:rPr>
         <w:drawing>
-          <wp:inline distT="0" distB="0" distL="0" distR="0" wp14:anchorId="43351C8B" wp14:editId="1F7FEA7C">
-            <wp:extent cx="2575783" cy="2187130"/>
-            <wp:effectExtent l="0" t="0" r="0" b="3810"/>
-            <wp:docPr id="11" name="Picture 11"/>
+          <wp:inline distT="0" distB="0" distL="0" distR="0" wp14:anchorId="4750991C" wp14:editId="2E02BE64">
+            <wp:extent cx="5760720" cy="2459355"/>
+            <wp:effectExtent l="0" t="0" r="0" b="0"/>
+            <wp:docPr id="10" name="Picture 10"/>
             <wp:cNvGraphicFramePr>
               <a:graphicFrameLocks xmlns:a="http://schemas.openxmlformats.org/drawingml/2006/main" noChangeAspect="1"/>
             </wp:cNvGraphicFramePr>
@@ -2247,7 +2415,7 @@
                   <pic:spPr>
                     <a:xfrm>
                       <a:off x="0" y="0"/>
-                      <a:ext cx="2575783" cy="2187130"/>
+                      <a:ext cx="5760720" cy="2459355"/>
                     </a:xfrm>
                     <a:prstGeom prst="rect">
                       <a:avLst/>
@@ -2275,7 +2443,7 @@
         <w:rPr>
           <w:lang w:val="en-US"/>
         </w:rPr>
-        <w:t xml:space="preserve">Go to your source directory and then to bin/debug </w:t>
+        <w:t xml:space="preserve">Go to build </w:t>
       </w:r>
       <w:r>
         <w:rPr>
@@ -2287,7 +2455,7 @@
         <w:rPr>
           <w:lang w:val="en-US"/>
         </w:rPr>
-        <w:t xml:space="preserve"> open the .vsto file to install it in excel.</w:t>
+        <w:t xml:space="preserve"> build solution</w:t>
       </w:r>
     </w:p>
     <w:p>
@@ -2303,10 +2471,10 @@
           <w:lang w:eastAsia="nl-BE"/>
         </w:rPr>
         <w:drawing>
-          <wp:inline distT="0" distB="0" distL="0" distR="0" wp14:anchorId="71CB2395" wp14:editId="0F5C8D1D">
-            <wp:extent cx="5760720" cy="1902460"/>
-            <wp:effectExtent l="0" t="0" r="0" b="2540"/>
-            <wp:docPr id="12" name="Picture 12"/>
+          <wp:inline distT="0" distB="0" distL="0" distR="0" wp14:anchorId="43351C8B" wp14:editId="1F7FEA7C">
+            <wp:extent cx="2575783" cy="2187130"/>
+            <wp:effectExtent l="0" t="0" r="0" b="3810"/>
+            <wp:docPr id="11" name="Picture 11"/>
             <wp:cNvGraphicFramePr>
               <a:graphicFrameLocks xmlns:a="http://schemas.openxmlformats.org/drawingml/2006/main" noChangeAspect="1"/>
             </wp:cNvGraphicFramePr>
@@ -2326,7 +2494,7 @@
                   <pic:spPr>
                     <a:xfrm>
                       <a:off x="0" y="0"/>
-                      <a:ext cx="5760720" cy="1902460"/>
+                      <a:ext cx="2575783" cy="2187130"/>
                     </a:xfrm>
                     <a:prstGeom prst="rect">
                       <a:avLst/>
@@ -2354,8 +2522,19 @@
         <w:rPr>
           <w:lang w:val="en-US"/>
         </w:rPr>
-        <w:lastRenderedPageBreak/>
-        <w:t>It will install the file into excel now and show this screen when it is completed.</w:t>
+        <w:t xml:space="preserve">Go to your source directory and then to bin/debug </w:t>
+      </w:r>
+      <w:r>
+        <w:rPr>
+          <w:lang w:val="en-US"/>
+        </w:rPr>
+        <w:sym w:font="Wingdings" w:char="F0E0"/>
+      </w:r>
+      <w:r>
+        <w:rPr>
+          <w:lang w:val="en-US"/>
+        </w:rPr>
+        <w:t xml:space="preserve"> open the .vsto file to install it in excel.</w:t>
       </w:r>
     </w:p>
     <w:p>
@@ -2371,10 +2550,10 @@
           <w:lang w:eastAsia="nl-BE"/>
         </w:rPr>
         <w:drawing>
-          <wp:inline distT="0" distB="0" distL="0" distR="0" wp14:anchorId="6DC67102" wp14:editId="653EC29C">
-            <wp:extent cx="5105842" cy="2370025"/>
-            <wp:effectExtent l="0" t="0" r="0" b="0"/>
-            <wp:docPr id="13" name="Picture 13"/>
+          <wp:inline distT="0" distB="0" distL="0" distR="0" wp14:anchorId="71CB2395" wp14:editId="0F5C8D1D">
+            <wp:extent cx="5760720" cy="1902460"/>
+            <wp:effectExtent l="0" t="0" r="0" b="2540"/>
+            <wp:docPr id="12" name="Picture 12"/>
             <wp:cNvGraphicFramePr>
               <a:graphicFrameLocks xmlns:a="http://schemas.openxmlformats.org/drawingml/2006/main" noChangeAspect="1"/>
             </wp:cNvGraphicFramePr>
@@ -2394,7 +2573,7 @@
                   <pic:spPr>
                     <a:xfrm>
                       <a:off x="0" y="0"/>
-                      <a:ext cx="5105842" cy="2370025"/>
+                      <a:ext cx="5760720" cy="1902460"/>
                     </a:xfrm>
                     <a:prstGeom prst="rect">
                       <a:avLst/>
@@ -2422,7 +2601,8 @@
         <w:rPr>
           <w:lang w:val="en-US"/>
         </w:rPr>
-        <w:t>When you open excel now you will see this</w:t>
+        <w:lastRenderedPageBreak/>
+        <w:t>It will install the file into excel now and show this screen when it is completed.</w:t>
       </w:r>
     </w:p>
     <w:p>
@@ -2438,10 +2618,10 @@
           <w:lang w:eastAsia="nl-BE"/>
         </w:rPr>
         <w:drawing>
-          <wp:inline distT="0" distB="0" distL="0" distR="0" wp14:anchorId="58B29EEA" wp14:editId="1051CEDA">
-            <wp:extent cx="5760720" cy="997585"/>
+          <wp:inline distT="0" distB="0" distL="0" distR="0" wp14:anchorId="6DC67102" wp14:editId="653EC29C">
+            <wp:extent cx="5105842" cy="2370025"/>
             <wp:effectExtent l="0" t="0" r="0" b="0"/>
-            <wp:docPr id="27" name="Picture 27"/>
+            <wp:docPr id="13" name="Picture 13"/>
             <wp:cNvGraphicFramePr>
               <a:graphicFrameLocks xmlns:a="http://schemas.openxmlformats.org/drawingml/2006/main" noChangeAspect="1"/>
             </wp:cNvGraphicFramePr>
@@ -2461,6 +2641,73 @@
                   <pic:spPr>
                     <a:xfrm>
                       <a:off x="0" y="0"/>
+                      <a:ext cx="5105842" cy="2370025"/>
+                    </a:xfrm>
+                    <a:prstGeom prst="rect">
+                      <a:avLst/>
+                    </a:prstGeom>
+                  </pic:spPr>
+                </pic:pic>
+              </a:graphicData>
+            </a:graphic>
+          </wp:inline>
+        </w:drawing>
+      </w:r>
+    </w:p>
+    <w:p>
+      <w:pPr>
+        <w:pStyle w:val="Heading3"/>
+        <w:numPr>
+          <w:ilvl w:val="0"/>
+          <w:numId w:val="7"/>
+        </w:numPr>
+        <w:rPr>
+          <w:lang w:val="en-US"/>
+        </w:rPr>
+      </w:pPr>
+      <w:r>
+        <w:rPr>
+          <w:lang w:val="en-US"/>
+        </w:rPr>
+        <w:t>When you open excel now you will see this</w:t>
+      </w:r>
+    </w:p>
+    <w:p>
+      <w:pPr>
+        <w:jc w:val="center"/>
+        <w:rPr>
+          <w:lang w:val="en-US"/>
+        </w:rPr>
+      </w:pPr>
+      <w:r>
+        <w:rPr>
+          <w:noProof/>
+          <w:lang w:eastAsia="nl-BE"/>
+        </w:rPr>
+        <w:drawing>
+          <wp:inline distT="0" distB="0" distL="0" distR="0" wp14:anchorId="58B29EEA" wp14:editId="1051CEDA">
+            <wp:extent cx="5760720" cy="997585"/>
+            <wp:effectExtent l="0" t="0" r="0" b="0"/>
+            <wp:docPr id="27" name="Picture 27"/>
+            <wp:cNvGraphicFramePr>
+              <a:graphicFrameLocks xmlns:a="http://schemas.openxmlformats.org/drawingml/2006/main" noChangeAspect="1"/>
+            </wp:cNvGraphicFramePr>
+            <a:graphic xmlns:a="http://schemas.openxmlformats.org/drawingml/2006/main">
+              <a:graphicData uri="http://schemas.openxmlformats.org/drawingml/2006/picture">
+                <pic:pic xmlns:pic="http://schemas.openxmlformats.org/drawingml/2006/picture">
+                  <pic:nvPicPr>
+                    <pic:cNvPr id="1" name=""/>
+                    <pic:cNvPicPr/>
+                  </pic:nvPicPr>
+                  <pic:blipFill>
+                    <a:blip r:embed="rId24"/>
+                    <a:stretch>
+                      <a:fillRect/>
+                    </a:stretch>
+                  </pic:blipFill>
+                  <pic:spPr>
+                    <a:xfrm>
+                      <a:off x="0" y="0"/>
                       <a:ext cx="5760720" cy="997585"/>
                     </a:xfrm>
                     <a:prstGeom prst="rect">
@@ -2494,6 +2741,20 @@
           <w:lang w:val="en-US"/>
         </w:rPr>
       </w:pPr>
+    </w:p>
+    <w:p>
+      <w:pPr>
+        <w:pStyle w:val="Heading1"/>
+        <w:rPr>
+          <w:lang w:val="en-US"/>
+        </w:rPr>
+      </w:pPr>
+      <w:r>
+        <w:rPr>
+          <w:lang w:val="en-US"/>
+        </w:rPr>
+        <w:t>Conclusie</w:t>
+      </w:r>
     </w:p>
     <w:p>
       <w:pPr>
@@ -2878,6 +3139,95 @@
     </w:lvl>
   </w:abstractNum>
   <w:abstractNum w:abstractNumId="4">
+    <w:nsid w:val="543D630A"/>
+    <w:multiLevelType w:val="hybridMultilevel"/>
+    <w:tmpl w:val="E534A6DA"/>
+    <w:lvl w:ilvl="0" w:tplc="08130011">
+      <w:start w:val="1"/>
+      <w:numFmt w:val="decimal"/>
+      <w:lvlText w:val="%1)"/>
+      <w:lvlJc w:val="left"/>
+      <w:pPr>
+        <w:ind w:left="720" w:hanging="360"/>
+      </w:pPr>
+      <w:rPr>
+        <w:rFonts w:hint="default"/>
+      </w:rPr>
+    </w:lvl>
+    <w:lvl w:ilvl="1" w:tplc="08130019" w:tentative="1">
+      <w:start w:val="1"/>
+      <w:numFmt w:val="lowerLetter"/>
+      <w:lvlText w:val="%2."/>
+      <w:lvlJc w:val="left"/>
+      <w:pPr>
+        <w:ind w:left="1440" w:hanging="360"/>
+      </w:pPr>
+    </w:lvl>
+    <w:lvl w:ilvl="2" w:tplc="0813001B" w:tentative="1">
+      <w:start w:val="1"/>
+      <w:numFmt w:val="lowerRoman"/>
+      <w:lvlText w:val="%3."/>
+      <w:lvlJc w:val="right"/>
+      <w:pPr>
+        <w:ind w:left="2160" w:hanging="180"/>
+      </w:pPr>
+    </w:lvl>
+    <w:lvl w:ilvl="3" w:tplc="0813000F" w:tentative="1">
+      <w:start w:val="1"/>
+      <w:numFmt w:val="decimal"/>
+      <w:lvlText w:val="%4."/>
+      <w:lvlJc w:val="left"/>
+      <w:pPr>
+        <w:ind w:left="2880" w:hanging="360"/>
+      </w:pPr>
+    </w:lvl>
+    <w:lvl w:ilvl="4" w:tplc="08130019" w:tentative="1">
+      <w:start w:val="1"/>
+      <w:numFmt w:val="lowerLetter"/>
+      <w:lvlText w:val="%5."/>
+      <w:lvlJc w:val="left"/>
+      <w:pPr>
+        <w:ind w:left="3600" w:hanging="360"/>
+      </w:pPr>
+    </w:lvl>
+    <w:lvl w:ilvl="5" w:tplc="0813001B" w:tentative="1">
+      <w:start w:val="1"/>
+      <w:numFmt w:val="lowerRoman"/>
+      <w:lvlText w:val="%6."/>
+      <w:lvlJc w:val="right"/>
+      <w:pPr>
+        <w:ind w:left="4320" w:hanging="180"/>
+      </w:pPr>
+    </w:lvl>
+    <w:lvl w:ilvl="6" w:tplc="0813000F" w:tentative="1">
+      <w:start w:val="1"/>
+      <w:numFmt w:val="decimal"/>
+      <w:lvlText w:val="%7."/>
+      <w:lvlJc w:val="left"/>
+      <w:pPr>
+        <w:ind w:left="5040" w:hanging="360"/>
+      </w:pPr>
+    </w:lvl>
+    <w:lvl w:ilvl="7" w:tplc="08130019" w:tentative="1">
+      <w:start w:val="1"/>
+      <w:numFmt w:val="lowerLetter"/>
+      <w:lvlText w:val="%8."/>
+      <w:lvlJc w:val="left"/>
+      <w:pPr>
+        <w:ind w:left="5760" w:hanging="360"/>
+      </w:pPr>
+    </w:lvl>
+    <w:lvl w:ilvl="8" w:tplc="0813001B" w:tentative="1">
+      <w:start w:val="1"/>
+      <w:numFmt w:val="lowerRoman"/>
+      <w:lvlText w:val="%9."/>
+      <w:lvlJc w:val="right"/>
+      <w:pPr>
+        <w:ind w:left="6480" w:hanging="180"/>
+      </w:pPr>
+    </w:lvl>
+  </w:abstractNum>
+  <w:abstractNum w:abstractNumId="5">
     <w:nsid w:val="5EAE0E18"/>
     <w:multiLevelType w:val="hybridMultilevel"/>
     <w:tmpl w:val="425662BA"/>
@@ -2989,7 +3339,7 @@
       </w:rPr>
     </w:lvl>
   </w:abstractNum>
-  <w:abstractNum w:abstractNumId="5">
+  <w:abstractNum w:abstractNumId="6">
     <w:nsid w:val="62EE07C7"/>
     <w:multiLevelType w:val="hybridMultilevel"/>
     <w:tmpl w:val="5D8C3400"/>
@@ -3078,7 +3428,7 @@
       </w:pPr>
     </w:lvl>
   </w:abstractNum>
-  <w:abstractNum w:abstractNumId="6">
+  <w:abstractNum w:abstractNumId="7">
     <w:nsid w:val="6ACE38D1"/>
     <w:multiLevelType w:val="hybridMultilevel"/>
     <w:tmpl w:val="83A2796A"/>
@@ -3168,16 +3518,16 @@
     </w:lvl>
   </w:abstractNum>
   <w:num w:numId="1">
-    <w:abstractNumId w:val="4"/>
+    <w:abstractNumId w:val="5"/>
   </w:num>
   <w:num w:numId="2">
-    <w:abstractNumId w:val="5"/>
+    <w:abstractNumId w:val="6"/>
   </w:num>
   <w:num w:numId="3">
     <w:abstractNumId w:val="1"/>
   </w:num>
   <w:num w:numId="4">
-    <w:abstractNumId w:val="6"/>
+    <w:abstractNumId w:val="7"/>
   </w:num>
   <w:num w:numId="5">
     <w:abstractNumId w:val="3"/>
@@ -3187,6 +3537,9 @@
   </w:num>
   <w:num w:numId="7">
     <w:abstractNumId w:val="2"/>
+  </w:num>
+  <w:num w:numId="8">
+    <w:abstractNumId w:val="4"/>
   </w:num>
 </w:numbering>
 </file>

</xml_diff>

<commit_message>
add ppt en docs
</commit_message>
<xml_diff>
--- a/CategorieB.docx
+++ b/CategorieB.docx
@@ -111,11 +111,20 @@
     <w:p>
       <w:pPr>
         <w:pStyle w:val="Heading1"/>
-      </w:pPr>
-      <w:r>
+        <w:rPr>
+          <w:lang w:val="en-US"/>
+        </w:rPr>
+      </w:pPr>
+      <w:r>
+        <w:rPr>
+          <w:lang w:val="en-US"/>
+        </w:rPr>
         <w:t>API</w:t>
       </w:r>
       <w:r>
+        <w:rPr>
+          <w:lang w:val="en-US"/>
+        </w:rPr>
         <w:t>?</w:t>
       </w:r>
     </w:p>
@@ -146,40 +155,31 @@
       </w:r>
     </w:p>
     <w:p>
+      <w:pPr>
+        <w:rPr>
+          <w:lang w:val="en-US"/>
+        </w:rPr>
+      </w:pPr>
       <w:r>
         <w:rPr>
           <w:lang w:val="en-US"/>
         </w:rPr>
         <w:t>This allows the application that uses this to work on a high level off abstraction.</w:t>
       </w:r>
+    </w:p>
+    <w:p>
+      <w:pPr>
+        <w:pStyle w:val="Heading1"/>
+      </w:pPr>
+      <w:r>
+        <w:t>Architecture + How it works</w:t>
+      </w:r>
+    </w:p>
+    <w:p>
+      <w:pPr>
+        <w:jc w:val="center"/>
+      </w:pPr>
       <w:bookmarkStart w:id="0" w:name="_GoBack"/>
-      <w:bookmarkEnd w:id="0"/>
-    </w:p>
-    <w:p>
-      <w:pPr>
-        <w:pStyle w:val="Heading1"/>
-      </w:pPr>
-      <w:r>
-        <w:t xml:space="preserve">Architecture + How </w:t>
-      </w:r>
-      <w:proofErr w:type="spellStart"/>
-      <w:r>
-        <w:t>it</w:t>
-      </w:r>
-      <w:proofErr w:type="spellEnd"/>
-      <w:r>
-        <w:t xml:space="preserve"> </w:t>
-      </w:r>
-      <w:proofErr w:type="spellStart"/>
-      <w:r>
-        <w:t>works</w:t>
-      </w:r>
-      <w:proofErr w:type="spellEnd"/>
-    </w:p>
-    <w:p>
-      <w:pPr>
-        <w:jc w:val="center"/>
-      </w:pPr>
       <w:r>
         <w:rPr>
           <w:noProof/>
@@ -187,8 +187,8 @@
         </w:rPr>
         <w:drawing>
           <wp:inline distT="0" distB="0" distL="0" distR="0">
-            <wp:extent cx="2720340" cy="3398520"/>
-            <wp:effectExtent l="0" t="0" r="3810" b="0"/>
+            <wp:extent cx="2743200" cy="3427079"/>
+            <wp:effectExtent l="0" t="0" r="0" b="2540"/>
             <wp:docPr id="3" name="Picture 3" descr="2007 Office add-in architecture"/>
             <wp:cNvGraphicFramePr>
               <a:graphicFrameLocks xmlns:a="http://schemas.openxmlformats.org/drawingml/2006/main" noChangeAspect="1"/>
@@ -218,7 +218,7 @@
                   <pic:spPr bwMode="auto">
                     <a:xfrm>
                       <a:off x="0" y="0"/>
-                      <a:ext cx="2720340" cy="3398520"/>
+                      <a:ext cx="2744076" cy="3428173"/>
                     </a:xfrm>
                     <a:prstGeom prst="rect">
                       <a:avLst/>
@@ -234,6 +234,7 @@
           </wp:inline>
         </w:drawing>
       </w:r>
+      <w:bookmarkEnd w:id="0"/>
     </w:p>
     <w:p>
       <w:pPr>
@@ -282,21 +283,7 @@
         <w:rPr>
           <w:lang w:val="en-US"/>
         </w:rPr>
-        <w:t xml:space="preserve">When it found records it will load the Dynamic Library File “VSTOEE.dll”, this </w:t>
-      </w:r>
-      <w:proofErr w:type="spellStart"/>
-      <w:r>
-        <w:rPr>
-          <w:lang w:val="en-US"/>
-        </w:rPr>
-        <w:t>dll</w:t>
-      </w:r>
-      <w:proofErr w:type="spellEnd"/>
-      <w:r>
-        <w:rPr>
-          <w:lang w:val="en-US"/>
-        </w:rPr>
-        <w:t xml:space="preserve"> file then loads the “VSTOLoader.dll” These are the components for the Visual Studio 2010 Tools for Microsoft Office Runtime</w:t>
+        <w:t>When it found records it will load the Dynamic Library File “VSTOEE.dll”, this dll file then loads the “VSTOLoader.dll” These are the components for the Visual Studio 2010 Tools for Microsoft Office Runtime</w:t>
       </w:r>
     </w:p>
     <w:p>
@@ -424,7 +411,6 @@
         </w:rPr>
         <w:t xml:space="preserve">The Visual Studio Tools for the Microsoft Office Runtime calls the </w:t>
       </w:r>
-      <w:proofErr w:type="spellStart"/>
       <w:r>
         <w:rPr>
           <w:b/>
@@ -432,7 +418,6 @@
         </w:rPr>
         <w:t>RequestComAddInAutomationService</w:t>
       </w:r>
-      <w:proofErr w:type="spellEnd"/>
       <w:r>
         <w:rPr>
           <w:lang w:val="en-US"/>
@@ -458,7 +443,6 @@
         </w:rPr>
         <w:t xml:space="preserve">The Visual Studio Tools for the Microsoft Office Runtimes calls the method </w:t>
       </w:r>
-      <w:proofErr w:type="spellStart"/>
       <w:r>
         <w:rPr>
           <w:b/>
@@ -466,7 +450,6 @@
         </w:rPr>
         <w:t>RequestService</w:t>
       </w:r>
-      <w:proofErr w:type="spellEnd"/>
       <w:r>
         <w:rPr>
           <w:lang w:val="en-US"/>
@@ -2343,21 +2326,7 @@
         <w:rPr>
           <w:lang w:val="en-US"/>
         </w:rPr>
-        <w:t>Click on Ribbon (Visual Designer) and give it a name (</w:t>
-      </w:r>
-      <w:proofErr w:type="spellStart"/>
-      <w:r>
-        <w:rPr>
-          <w:lang w:val="en-US"/>
-        </w:rPr>
-        <w:t>RibbonKdg</w:t>
-      </w:r>
-      <w:proofErr w:type="spellEnd"/>
-      <w:r>
-        <w:rPr>
-          <w:lang w:val="en-US"/>
-        </w:rPr>
-        <w:t xml:space="preserve"> in this example)</w:t>
+        <w:t>Click on Ribbon (Visual Designer) and give it a name (RibbonKdg in this example)</w:t>
       </w:r>
     </w:p>
     <w:p>
@@ -2767,21 +2736,7 @@
         <w:rPr>
           <w:lang w:val="en-US"/>
         </w:rPr>
-        <w:t xml:space="preserve"> </w:t>
-      </w:r>
-      <w:proofErr w:type="spellStart"/>
-      <w:r>
-        <w:rPr>
-          <w:lang w:val="en-US"/>
-        </w:rPr>
-        <w:t>build</w:t>
-      </w:r>
-      <w:proofErr w:type="spellEnd"/>
-      <w:r>
-        <w:rPr>
-          <w:lang w:val="en-US"/>
-        </w:rPr>
-        <w:t xml:space="preserve"> solution</w:t>
+        <w:t xml:space="preserve"> build solution</w:t>
       </w:r>
     </w:p>
     <w:p>
@@ -2866,21 +2821,7 @@
         <w:rPr>
           <w:lang w:val="en-US"/>
         </w:rPr>
-        <w:t>pen the .</w:t>
-      </w:r>
-      <w:proofErr w:type="spellStart"/>
-      <w:r>
-        <w:rPr>
-          <w:lang w:val="en-US"/>
-        </w:rPr>
-        <w:t>vsto</w:t>
-      </w:r>
-      <w:proofErr w:type="spellEnd"/>
-      <w:r>
-        <w:rPr>
-          <w:lang w:val="en-US"/>
-        </w:rPr>
-        <w:t xml:space="preserve"> file to install it in excel.</w:t>
+        <w:t>pen the .vsto file to install it in excel.</w:t>
       </w:r>
     </w:p>
     <w:p>
@@ -3109,35 +3050,13 @@
         <w:rPr>
           <w:lang w:val="en-US"/>
         </w:rPr>
-        <w:t xml:space="preserve">Make your own </w:t>
-      </w:r>
-      <w:proofErr w:type="spellStart"/>
-      <w:r>
-        <w:rPr>
-          <w:lang w:val="en-US"/>
-        </w:rPr>
-        <w:t>enum</w:t>
-      </w:r>
-      <w:proofErr w:type="spellEnd"/>
-      <w:r>
-        <w:rPr>
-          <w:lang w:val="en-US"/>
-        </w:rPr>
-        <w:t xml:space="preserve"> for colors with their own </w:t>
-      </w:r>
-      <w:proofErr w:type="spellStart"/>
-      <w:r>
-        <w:rPr>
-          <w:lang w:val="en-US"/>
-        </w:rPr>
-        <w:t>colorIndex</w:t>
-      </w:r>
-      <w:proofErr w:type="spellEnd"/>
-      <w:r>
-        <w:rPr>
-          <w:lang w:val="en-US"/>
-        </w:rPr>
-        <w:t xml:space="preserve"> (given below)</w:t>
+        <w:t>Make your own enum</w:t>
+      </w:r>
+      <w:r>
+        <w:rPr>
+          <w:lang w:val="en-US"/>
+        </w:rPr>
+        <w:t xml:space="preserve"> for colors with their own colorIndex (given below)</w:t>
       </w:r>
     </w:p>
     <w:p>

</xml_diff>